<commit_message>
Full llm supprt and generations tested with test script and client map
</commit_message>
<xml_diff>
--- a/templates/chsp_care_plan_template_updated.docx
+++ b/templates/chsp_care_plan_template_updated.docx
@@ -3,19 +3,46 @@
 <w:document xmlns:wpc="http://schemas.microsoft.com/office/word/2010/wordprocessingCanvas" xmlns:cx="http://schemas.microsoft.com/office/drawing/2014/chartex" xmlns:cx1="http://schemas.microsoft.com/office/drawing/2015/9/8/chartex" xmlns:cx2="http://schemas.microsoft.com/office/drawing/2015/10/21/chartex" xmlns:cx3="http://schemas.microsoft.com/office/drawing/2016/5/9/chartex" xmlns:cx4="http://schemas.microsoft.com/office/drawing/2016/5/10/chartex" xmlns:cx5="http://schemas.microsoft.com/office/drawing/2016/5/11/chartex" xmlns:cx6="http://schemas.microsoft.com/office/drawing/2016/5/12/chartex" xmlns:cx7="http://schemas.microsoft.com/office/drawing/2016/5/13/chartex" xmlns:cx8="http://schemas.microsoft.com/office/drawing/2016/5/14/chartex" xmlns:mc="http://schemas.openxmlformats.org/markup-compatibility/2006" xmlns:aink="http://schemas.microsoft.com/office/drawing/2016/ink" xmlns:am3d="http://schemas.microsoft.com/office/drawing/2017/model3d" xmlns:o="urn:schemas-microsoft-com:office:office" xmlns:oel="http://schemas.microsoft.com/office/2019/extlst" xmlns:r="http://schemas.openxmlformats.org/officeDocument/2006/relationships" xmlns:m="http://schemas.openxmlformats.org/officeDocument/2006/math" xmlns:v="urn:schemas-microsoft-com:vml" xmlns:wp14="http://schemas.microsoft.com/office/word/2010/wordprocessingDrawing" xmlns:wp="http://schemas.openxmlformats.org/drawingml/2006/wordprocessingDrawing" xmlns:w10="urn:schemas-microsoft-com:office:word" xmlns:w="http://schemas.openxmlformats.org/wordprocessingml/2006/main" xmlns:w14="http://schemas.microsoft.com/office/word/2010/wordml" xmlns:w15="http://schemas.microsoft.com/office/word/2012/wordml" xmlns:w16cex="http://schemas.microsoft.com/office/word/2018/wordml/cex" xmlns:w16cid="http://schemas.microsoft.com/office/word/2016/wordml/cid" xmlns:w16="http://schemas.microsoft.com/office/word/2018/wordml" xmlns:w16du="http://schemas.microsoft.com/office/word/2023/wordml/word16du" xmlns:w16sdtdh="http://schemas.microsoft.com/office/word/2020/wordml/sdtdatahash" xmlns:w16sdtfl="http://schemas.microsoft.com/office/word/2024/wordml/sdtformatlock" xmlns:w16se="http://schemas.microsoft.com/office/word/2015/wordml/symex" xmlns:wpg="http://schemas.microsoft.com/office/word/2010/wordprocessingGroup" xmlns:wpi="http://schemas.microsoft.com/office/word/2010/wordprocessingInk" xmlns:wne="http://schemas.microsoft.com/office/word/2006/wordml" xmlns:wps="http://schemas.microsoft.com/office/word/2010/wordprocessingShape" mc:Ignorable="w14 w15 w16se w16cid w16 w16cex w16sdtdh w16sdtfl w16du wp14">
   <w:body>
     <w:p>
+      <w:pPr>
+        <w:pStyle w:val="Heading1"/>
+        <w:spacing w:line="276" w:lineRule="auto"/>
+      </w:pPr>
       <w:r>
         <w:t>CAURA CHSP CARE PLAN</w:t>
       </w:r>
     </w:p>
-    <w:p/>
-    <w:p>
-      <w:r>
+    <w:p>
+      <w:pPr>
+        <w:spacing w:line="276" w:lineRule="auto"/>
+      </w:pPr>
+    </w:p>
+    <w:p>
+      <w:pPr>
+        <w:spacing w:line="276" w:lineRule="auto"/>
+        <w:rPr>
+          <w:rStyle w:val="IntenseReference"/>
+        </w:rPr>
+      </w:pPr>
+      <w:r>
+        <w:rPr>
+          <w:rStyle w:val="IntenseReference"/>
+        </w:rPr>
         <w:t>CLIENT DETAILS</w:t>
       </w:r>
     </w:p>
     <w:p>
-      <w:r>
-        <w:t xml:space="preserve">Name:                </w:t>
+      <w:pPr>
+        <w:spacing w:line="276" w:lineRule="auto"/>
+      </w:pPr>
+      <w:r>
+        <w:rPr>
+          <w:b/>
+          <w:bCs/>
+        </w:rPr>
+        <w:t>Name:</w:t>
+      </w:r>
+      <w:r>
+        <w:t xml:space="preserve">                </w:t>
       </w:r>
       <w:proofErr w:type="gramStart"/>
       <w:r>
@@ -35,8 +62,18 @@
       </w:r>
     </w:p>
     <w:p>
-      <w:r>
-        <w:t xml:space="preserve">Gender:             </w:t>
+      <w:pPr>
+        <w:spacing w:line="276" w:lineRule="auto"/>
+      </w:pPr>
+      <w:r>
+        <w:rPr>
+          <w:b/>
+          <w:bCs/>
+        </w:rPr>
+        <w:t>Gender:</w:t>
+      </w:r>
+      <w:r>
+        <w:t xml:space="preserve">             </w:t>
       </w:r>
       <w:proofErr w:type="gramStart"/>
       <w:r>
@@ -48,8 +85,18 @@
       </w:r>
     </w:p>
     <w:p>
-      <w:r>
-        <w:t xml:space="preserve">D.O.B:                </w:t>
+      <w:pPr>
+        <w:spacing w:line="276" w:lineRule="auto"/>
+      </w:pPr>
+      <w:r>
+        <w:rPr>
+          <w:b/>
+          <w:bCs/>
+        </w:rPr>
+        <w:t>D.O.B:</w:t>
+      </w:r>
+      <w:r>
+        <w:t xml:space="preserve">                </w:t>
       </w:r>
       <w:proofErr w:type="gramStart"/>
       <w:r>
@@ -61,12 +108,26 @@
       </w:r>
     </w:p>
     <w:p>
-      <w:r>
+      <w:pPr>
+        <w:spacing w:line="276" w:lineRule="auto"/>
+      </w:pPr>
+      <w:r>
+        <w:rPr>
+          <w:b/>
+          <w:bCs/>
+        </w:rPr>
         <w:t>Marital Status</w:t>
       </w:r>
       <w:proofErr w:type="gramStart"/>
       <w:r>
-        <w:t xml:space="preserve">:  {{ </w:t>
+        <w:rPr>
+          <w:b/>
+          <w:bCs/>
+        </w:rPr>
+        <w:t>:</w:t>
+      </w:r>
+      <w:r>
+        <w:t xml:space="preserve">  {{ </w:t>
       </w:r>
       <w:proofErr w:type="spellStart"/>
       <w:r>
@@ -79,8 +140,18 @@
       </w:r>
     </w:p>
     <w:p>
-      <w:r>
-        <w:t xml:space="preserve">Phone:               </w:t>
+      <w:pPr>
+        <w:spacing w:line="276" w:lineRule="auto"/>
+      </w:pPr>
+      <w:r>
+        <w:rPr>
+          <w:b/>
+          <w:bCs/>
+        </w:rPr>
+        <w:t>Phone:</w:t>
+      </w:r>
+      <w:r>
+        <w:t xml:space="preserve">               </w:t>
       </w:r>
       <w:proofErr w:type="gramStart"/>
       <w:r>
@@ -92,8 +163,18 @@
       </w:r>
     </w:p>
     <w:p>
-      <w:r>
-        <w:t xml:space="preserve">Address:           </w:t>
+      <w:pPr>
+        <w:spacing w:line="276" w:lineRule="auto"/>
+      </w:pPr>
+      <w:r>
+        <w:rPr>
+          <w:b/>
+          <w:bCs/>
+        </w:rPr>
+        <w:t>Address:</w:t>
+      </w:r>
+      <w:r>
+        <w:t xml:space="preserve">           </w:t>
       </w:r>
       <w:proofErr w:type="gramStart"/>
       <w:r>
@@ -133,13 +214,29 @@
         <w:t xml:space="preserve"> }}</w:t>
       </w:r>
     </w:p>
-    <w:p/>
-    <w:p>
-      <w:r>
+    <w:p>
+      <w:pPr>
+        <w:spacing w:line="276" w:lineRule="auto"/>
+      </w:pPr>
+    </w:p>
+    <w:p>
+      <w:pPr>
+        <w:spacing w:line="276" w:lineRule="auto"/>
+        <w:rPr>
+          <w:rStyle w:val="IntenseReference"/>
+        </w:rPr>
+      </w:pPr>
+      <w:r>
+        <w:rPr>
+          <w:rStyle w:val="IntenseReference"/>
+        </w:rPr>
         <w:t>CONDITIONS AND HISTORY</w:t>
       </w:r>
     </w:p>
     <w:p>
+      <w:pPr>
+        <w:spacing w:line="276" w:lineRule="auto"/>
+      </w:pPr>
       <w:proofErr w:type="gramStart"/>
       <w:r>
         <w:t>{{ Concerns</w:t>
@@ -149,15 +246,38 @@
         <w:t xml:space="preserve"> }}</w:t>
       </w:r>
     </w:p>
-    <w:p/>
-    <w:p>
-      <w:r>
+    <w:p>
+      <w:pPr>
+        <w:spacing w:line="276" w:lineRule="auto"/>
+      </w:pPr>
+    </w:p>
+    <w:p>
+      <w:pPr>
+        <w:spacing w:line="276" w:lineRule="auto"/>
+        <w:rPr>
+          <w:rStyle w:val="IntenseReference"/>
+        </w:rPr>
+      </w:pPr>
+      <w:r>
+        <w:rPr>
+          <w:rStyle w:val="IntenseReference"/>
+        </w:rPr>
         <w:t>EMERGENCY OR NEXT OF KIN CONTACT DETAILS</w:t>
       </w:r>
     </w:p>
     <w:p>
-      <w:r>
-        <w:t xml:space="preserve">Name:                 </w:t>
+      <w:pPr>
+        <w:spacing w:line="276" w:lineRule="auto"/>
+      </w:pPr>
+      <w:r>
+        <w:rPr>
+          <w:b/>
+          <w:bCs/>
+        </w:rPr>
+        <w:t>Name:</w:t>
+      </w:r>
+      <w:r>
+        <w:t xml:space="preserve">                 </w:t>
       </w:r>
       <w:proofErr w:type="gramStart"/>
       <w:r>
@@ -187,8 +307,18 @@
       </w:r>
     </w:p>
     <w:p>
-      <w:r>
-        <w:t xml:space="preserve">Relationship:    </w:t>
+      <w:pPr>
+        <w:spacing w:line="276" w:lineRule="auto"/>
+      </w:pPr>
+      <w:r>
+        <w:rPr>
+          <w:b/>
+          <w:bCs/>
+        </w:rPr>
+        <w:t>Relationship:</w:t>
+      </w:r>
+      <w:r>
+        <w:t xml:space="preserve">    </w:t>
       </w:r>
       <w:proofErr w:type="gramStart"/>
       <w:r>
@@ -205,8 +335,18 @@
       </w:r>
     </w:p>
     <w:p>
-      <w:r>
-        <w:t xml:space="preserve">Phone:                 </w:t>
+      <w:pPr>
+        <w:spacing w:line="276" w:lineRule="auto"/>
+      </w:pPr>
+      <w:r>
+        <w:rPr>
+          <w:b/>
+          <w:bCs/>
+        </w:rPr>
+        <w:t>Phone:</w:t>
+      </w:r>
+      <w:r>
+        <w:t xml:space="preserve">                 </w:t>
       </w:r>
       <w:proofErr w:type="gramStart"/>
       <w:r>
@@ -229,8 +369,18 @@
       </w:r>
     </w:p>
     <w:p>
-      <w:r>
-        <w:t xml:space="preserve">Address:             </w:t>
+      <w:pPr>
+        <w:spacing w:line="276" w:lineRule="auto"/>
+      </w:pPr>
+      <w:r>
+        <w:rPr>
+          <w:b/>
+          <w:bCs/>
+        </w:rPr>
+        <w:t>Address:</w:t>
+      </w:r>
+      <w:r>
+        <w:t xml:space="preserve">             </w:t>
       </w:r>
       <w:proofErr w:type="gramStart"/>
       <w:r>
@@ -246,18 +396,45 @@
         <w:t xml:space="preserve"> }}</w:t>
       </w:r>
     </w:p>
-    <w:p/>
-    <w:p>
-      <w:r>
+    <w:p>
+      <w:pPr>
+        <w:spacing w:line="276" w:lineRule="auto"/>
+      </w:pPr>
+    </w:p>
+    <w:p>
+      <w:pPr>
+        <w:spacing w:line="276" w:lineRule="auto"/>
+        <w:rPr>
+          <w:rStyle w:val="IntenseReference"/>
+        </w:rPr>
+      </w:pPr>
+      <w:r>
+        <w:rPr>
+          <w:rStyle w:val="IntenseReference"/>
+        </w:rPr>
         <w:t>CHSP SERVICES APPROVED</w:t>
       </w:r>
     </w:p>
     <w:p>
-      <w:r>
+      <w:pPr>
+        <w:spacing w:line="276" w:lineRule="auto"/>
+        <w:rPr>
+          <w:b/>
+          <w:bCs/>
+        </w:rPr>
+      </w:pPr>
+      <w:r>
+        <w:rPr>
+          <w:b/>
+          <w:bCs/>
+        </w:rPr>
         <w:t>Garden Maintenance:</w:t>
       </w:r>
     </w:p>
     <w:p>
+      <w:pPr>
+        <w:spacing w:line="276" w:lineRule="auto"/>
+      </w:pPr>
       <w:r>
         <w:t xml:space="preserve">{% if Type == "HM" or "HM" in </w:t>
       </w:r>
@@ -318,13 +495,31 @@
         <w:t>% endif %}</w:t>
       </w:r>
     </w:p>
-    <w:p/>
-    <w:p>
-      <w:r>
+    <w:p>
+      <w:pPr>
+        <w:spacing w:line="276" w:lineRule="auto"/>
+      </w:pPr>
+    </w:p>
+    <w:p>
+      <w:pPr>
+        <w:spacing w:line="276" w:lineRule="auto"/>
+        <w:rPr>
+          <w:b/>
+          <w:bCs/>
+        </w:rPr>
+      </w:pPr>
+      <w:r>
+        <w:rPr>
+          <w:b/>
+          <w:bCs/>
+        </w:rPr>
         <w:t>Domestic Assistance:</w:t>
       </w:r>
     </w:p>
     <w:p>
+      <w:pPr>
+        <w:spacing w:line="276" w:lineRule="auto"/>
+      </w:pPr>
       <w:r>
         <w:t xml:space="preserve">{% if Type == "DA" or "DA" in </w:t>
       </w:r>
@@ -385,15 +580,38 @@
         <w:t>% endif %}</w:t>
       </w:r>
     </w:p>
-    <w:p/>
-    <w:p>
-      <w:r>
+    <w:p>
+      <w:pPr>
+        <w:spacing w:line="276" w:lineRule="auto"/>
+      </w:pPr>
+    </w:p>
+    <w:p>
+      <w:pPr>
+        <w:spacing w:line="276" w:lineRule="auto"/>
+        <w:rPr>
+          <w:rStyle w:val="IntenseReference"/>
+        </w:rPr>
+      </w:pPr>
+      <w:r>
+        <w:rPr>
+          <w:rStyle w:val="IntenseReference"/>
+        </w:rPr>
         <w:t>SERVICE SCHEDULE</w:t>
       </w:r>
     </w:p>
     <w:p>
-      <w:r>
-        <w:t xml:space="preserve">Garden Maintenance: {% if Type == "HM" or "HM" in </w:t>
+      <w:pPr>
+        <w:spacing w:line="276" w:lineRule="auto"/>
+      </w:pPr>
+      <w:r>
+        <w:rPr>
+          <w:b/>
+          <w:bCs/>
+        </w:rPr>
+        <w:t>Garden Maintenance:</w:t>
+      </w:r>
+      <w:r>
+        <w:t xml:space="preserve"> {% if Type == "HM" or "HM" in </w:t>
       </w:r>
       <w:proofErr w:type="spellStart"/>
       <w:r>
@@ -437,8 +655,18 @@
       </w:r>
     </w:p>
     <w:p>
-      <w:r>
-        <w:t xml:space="preserve">Make-Safe Property Services: {% if Type == "HM" or "HM" in </w:t>
+      <w:pPr>
+        <w:spacing w:line="276" w:lineRule="auto"/>
+      </w:pPr>
+      <w:r>
+        <w:rPr>
+          <w:b/>
+          <w:bCs/>
+        </w:rPr>
+        <w:t>Make-Safe Property Services:</w:t>
+      </w:r>
+      <w:r>
+        <w:t xml:space="preserve"> {% if Type == "HM" or "HM" in </w:t>
       </w:r>
       <w:proofErr w:type="spellStart"/>
       <w:r>
@@ -474,8 +702,18 @@
       </w:r>
     </w:p>
     <w:p>
-      <w:r>
-        <w:t xml:space="preserve">Domestic Assistance: {% if Type == "DA" or "DA" in </w:t>
+      <w:pPr>
+        <w:spacing w:line="276" w:lineRule="auto"/>
+      </w:pPr>
+      <w:r>
+        <w:rPr>
+          <w:b/>
+          <w:bCs/>
+        </w:rPr>
+        <w:t xml:space="preserve">Domestic Assistance: </w:t>
+      </w:r>
+      <w:r>
+        <w:t xml:space="preserve">{% if Type == "DA" or "DA" in </w:t>
       </w:r>
       <w:proofErr w:type="spellStart"/>
       <w:r>
@@ -518,10 +756,24 @@
         <w:t>% endif %}</w:t>
       </w:r>
     </w:p>
-    <w:p/>
-    <w:p>
-      <w:r>
-        <w:t xml:space="preserve">SERVICE COMMENCEMENT: </w:t>
+    <w:p>
+      <w:pPr>
+        <w:spacing w:line="276" w:lineRule="auto"/>
+      </w:pPr>
+    </w:p>
+    <w:p>
+      <w:pPr>
+        <w:spacing w:line="276" w:lineRule="auto"/>
+      </w:pPr>
+      <w:r>
+        <w:rPr>
+          <w:b/>
+          <w:bCs/>
+        </w:rPr>
+        <w:t>SERVICE COMMENCEMENT:</w:t>
+      </w:r>
+      <w:r>
+        <w:t xml:space="preserve"> </w:t>
       </w:r>
       <w:proofErr w:type="gramStart"/>
       <w:r>
@@ -538,7 +790,14 @@
       </w:r>
     </w:p>
     <w:p>
-      <w:r>
+      <w:pPr>
+        <w:spacing w:line="276" w:lineRule="auto"/>
+      </w:pPr>
+      <w:r>
+        <w:rPr>
+          <w:b/>
+          <w:bCs/>
+        </w:rPr>
         <w:t xml:space="preserve">PLAN REVIEW DATE: </w:t>
       </w:r>
       <w:proofErr w:type="gramStart"/>
@@ -555,14 +814,36 @@
         <w:t xml:space="preserve"> }}</w:t>
       </w:r>
     </w:p>
-    <w:p/>
-    <w:p>
-      <w:r>
-        <w:t>CLIENT GOALS (Wellness &amp; Reablement Focused)</w:t>
-      </w:r>
-    </w:p>
-    <w:p>
-      <w:r>
+    <w:p>
+      <w:pPr>
+        <w:spacing w:line="276" w:lineRule="auto"/>
+      </w:pPr>
+    </w:p>
+    <w:p>
+      <w:pPr>
+        <w:spacing w:line="276" w:lineRule="auto"/>
+      </w:pPr>
+      <w:r>
+        <w:rPr>
+          <w:b/>
+          <w:bCs/>
+        </w:rPr>
+        <w:t xml:space="preserve">CLIENT GOALS </w:t>
+      </w:r>
+      <w:r>
+        <w:rPr>
+          <w:i/>
+          <w:iCs/>
+        </w:rPr>
+        <w:t>(Wellness &amp; Reablement Focused)</w:t>
+      </w:r>
+    </w:p>
+    <w:p>
+      <w:pPr>
+        <w:spacing w:line="276" w:lineRule="auto"/>
+      </w:pPr>
+      <w:r>
+        <w:lastRenderedPageBreak/>
         <w:t xml:space="preserve">{% if Goal1 %}1. </w:t>
       </w:r>
       <w:proofErr w:type="gramStart"/>
@@ -591,6 +872,9 @@
       </w:r>
     </w:p>
     <w:p>
+      <w:pPr>
+        <w:spacing w:line="276" w:lineRule="auto"/>
+      </w:pPr>
       <w:r>
         <w:t xml:space="preserve">{% if Goal2 %}2. </w:t>
       </w:r>
@@ -612,6 +896,9 @@
       </w:r>
     </w:p>
     <w:p>
+      <w:pPr>
+        <w:spacing w:line="276" w:lineRule="auto"/>
+      </w:pPr>
       <w:r>
         <w:t xml:space="preserve">{% if Goal3 %}3. </w:t>
       </w:r>
@@ -632,147 +919,1139 @@
         <w:t>% endif %}</w:t>
       </w:r>
     </w:p>
-    <w:p/>
-    <w:p>
-      <w:r>
+    <w:p>
+      <w:pPr>
+        <w:spacing w:line="276" w:lineRule="auto"/>
+      </w:pPr>
+    </w:p>
+    <w:p>
+      <w:pPr>
+        <w:spacing w:line="276" w:lineRule="auto"/>
+        <w:rPr>
+          <w:rStyle w:val="IntenseReference"/>
+        </w:rPr>
+      </w:pPr>
+      <w:r>
+        <w:rPr>
+          <w:rStyle w:val="IntenseReference"/>
+        </w:rPr>
         <w:t>SERVICE DETAILS TABLE</w:t>
       </w:r>
     </w:p>
     <w:p>
-      <w:r>
-        <w:t>| CARE NEED | GOAL | INTERVENTION | FREQUENCY |</w:t>
-      </w:r>
-    </w:p>
-    <w:p>
-      <w:r>
-        <w:t>|-----------|------|--------------|-----------|</w:t>
-      </w:r>
-    </w:p>
-    <w:p>
-      <w:r>
-        <w:t xml:space="preserve">| </w:t>
-      </w:r>
-      <w:proofErr w:type="gramStart"/>
-      <w:r>
-        <w:t>{{ CareNeed1 }</w:t>
-      </w:r>
-      <w:proofErr w:type="gramEnd"/>
-      <w:r>
-        <w:t xml:space="preserve">} | </w:t>
-      </w:r>
-      <w:proofErr w:type="gramStart"/>
-      <w:r>
-        <w:t>{{ Goal1 }</w:t>
-      </w:r>
-      <w:proofErr w:type="gramEnd"/>
-      <w:r>
-        <w:t xml:space="preserve">} | </w:t>
-      </w:r>
-      <w:proofErr w:type="gramStart"/>
-      <w:r>
-        <w:t>{{ Intervention1 }</w:t>
-      </w:r>
-      <w:proofErr w:type="gramEnd"/>
-      <w:r>
-        <w:t xml:space="preserve">} | </w:t>
-      </w:r>
-      <w:proofErr w:type="gramStart"/>
-      <w:r>
-        <w:t>{{ Frequency1 }</w:t>
-      </w:r>
-      <w:proofErr w:type="gramEnd"/>
-      <w:r>
-        <w:t>} |</w:t>
-      </w:r>
-    </w:p>
-    <w:p>
-      <w:r>
+      <w:pPr>
+        <w:spacing w:line="276" w:lineRule="auto"/>
+        <w:rPr>
+          <w:rStyle w:val="IntenseReference"/>
+        </w:rPr>
+      </w:pPr>
+    </w:p>
+    <w:tbl>
+      <w:tblPr>
+        <w:tblStyle w:val="TableGridLight"/>
+        <w:tblW w:w="0" w:type="auto"/>
+        <w:tblLook w:val="04A0" w:firstRow="1" w:lastRow="0" w:firstColumn="1" w:lastColumn="0" w:noHBand="0" w:noVBand="1"/>
+      </w:tblPr>
+      <w:tblGrid>
+        <w:gridCol w:w="2307"/>
+        <w:gridCol w:w="2307"/>
+        <w:gridCol w:w="2308"/>
+        <w:gridCol w:w="2308"/>
+      </w:tblGrid>
+      <w:tr>
+        <w:trPr>
+          <w:trHeight w:val="400"/>
+        </w:trPr>
+        <w:tc>
+          <w:tcPr>
+            <w:tcW w:w="2307" w:type="dxa"/>
+            <w:shd w:val="clear" w:color="auto" w:fill="DAE9F7" w:themeFill="text2" w:themeFillTint="1A"/>
+          </w:tcPr>
+          <w:p>
+            <w:pPr>
+              <w:spacing w:line="276" w:lineRule="auto"/>
+              <w:jc w:val="center"/>
+              <w:rPr>
+                <w:rStyle w:val="IntenseReference"/>
+                <w:b w:val="0"/>
+                <w:bCs w:val="0"/>
+              </w:rPr>
+            </w:pPr>
+            <w:r>
+              <w:rPr>
+                <w:b/>
+                <w:bCs/>
+              </w:rPr>
+              <w:t>CARE NEED</w:t>
+            </w:r>
+          </w:p>
+        </w:tc>
+        <w:tc>
+          <w:tcPr>
+            <w:tcW w:w="2307" w:type="dxa"/>
+            <w:shd w:val="clear" w:color="auto" w:fill="DAE9F7" w:themeFill="text2" w:themeFillTint="1A"/>
+          </w:tcPr>
+          <w:p>
+            <w:pPr>
+              <w:spacing w:line="276" w:lineRule="auto"/>
+              <w:jc w:val="center"/>
+              <w:rPr>
+                <w:rStyle w:val="IntenseReference"/>
+                <w:b w:val="0"/>
+                <w:bCs w:val="0"/>
+              </w:rPr>
+            </w:pPr>
+            <w:r>
+              <w:rPr>
+                <w:b/>
+                <w:bCs/>
+              </w:rPr>
+              <w:t>GOAL</w:t>
+            </w:r>
+          </w:p>
+        </w:tc>
+        <w:tc>
+          <w:tcPr>
+            <w:tcW w:w="2308" w:type="dxa"/>
+            <w:shd w:val="clear" w:color="auto" w:fill="DAE9F7" w:themeFill="text2" w:themeFillTint="1A"/>
+          </w:tcPr>
+          <w:p>
+            <w:pPr>
+              <w:spacing w:line="276" w:lineRule="auto"/>
+              <w:jc w:val="center"/>
+              <w:rPr>
+                <w:rStyle w:val="IntenseReference"/>
+                <w:b w:val="0"/>
+                <w:bCs w:val="0"/>
+              </w:rPr>
+            </w:pPr>
+            <w:r>
+              <w:rPr>
+                <w:b/>
+                <w:bCs/>
+              </w:rPr>
+              <w:t>INTERVENTION</w:t>
+            </w:r>
+          </w:p>
+        </w:tc>
+        <w:tc>
+          <w:tcPr>
+            <w:tcW w:w="2308" w:type="dxa"/>
+            <w:shd w:val="clear" w:color="auto" w:fill="DAE9F7" w:themeFill="text2" w:themeFillTint="1A"/>
+          </w:tcPr>
+          <w:p>
+            <w:pPr>
+              <w:spacing w:line="276" w:lineRule="auto"/>
+              <w:jc w:val="center"/>
+              <w:rPr>
+                <w:rStyle w:val="IntenseReference"/>
+                <w:b w:val="0"/>
+                <w:bCs w:val="0"/>
+              </w:rPr>
+            </w:pPr>
+            <w:r>
+              <w:rPr>
+                <w:b/>
+                <w:bCs/>
+              </w:rPr>
+              <w:t>FREQUENCY</w:t>
+            </w:r>
+          </w:p>
+        </w:tc>
+      </w:tr>
+      <w:tr>
+        <w:tc>
+          <w:tcPr>
+            <w:tcW w:w="2307" w:type="dxa"/>
+          </w:tcPr>
+          <w:p>
+            <w:pPr>
+              <w:spacing w:line="276" w:lineRule="auto"/>
+              <w:rPr>
+                <w:rStyle w:val="IntenseReference"/>
+              </w:rPr>
+            </w:pPr>
+            <w:proofErr w:type="gramStart"/>
+            <w:r>
+              <w:t xml:space="preserve">{{ </w:t>
+            </w:r>
+            <w:proofErr w:type="spellStart"/>
+            <w:r>
+              <w:t>CareNeed</w:t>
+            </w:r>
+            <w:proofErr w:type="spellEnd"/>
+            <w:proofErr w:type="gramEnd"/>
+            <w:r>
+              <w:t xml:space="preserve"> }}</w:t>
+            </w:r>
+          </w:p>
+        </w:tc>
+        <w:tc>
+          <w:tcPr>
+            <w:tcW w:w="2307" w:type="dxa"/>
+          </w:tcPr>
+          <w:p>
+            <w:pPr>
+              <w:spacing w:line="276" w:lineRule="auto"/>
+              <w:rPr>
+                <w:rStyle w:val="IntenseReference"/>
+              </w:rPr>
+            </w:pPr>
+            <w:proofErr w:type="gramStart"/>
+            <w:r>
+              <w:t>{{ Goal</w:t>
+            </w:r>
+            <w:proofErr w:type="gramEnd"/>
+            <w:r>
+              <w:t>1 }}</w:t>
+            </w:r>
+          </w:p>
+        </w:tc>
+        <w:tc>
+          <w:tcPr>
+            <w:tcW w:w="2308" w:type="dxa"/>
+          </w:tcPr>
+          <w:p>
+            <w:pPr>
+              <w:spacing w:line="276" w:lineRule="auto"/>
+              <w:rPr>
+                <w:rStyle w:val="IntenseReference"/>
+              </w:rPr>
+            </w:pPr>
+            <w:proofErr w:type="gramStart"/>
+            <w:r>
+              <w:t>{{ Intervention</w:t>
+            </w:r>
+            <w:proofErr w:type="gramEnd"/>
+            <w:r>
+              <w:t xml:space="preserve"> }}</w:t>
+            </w:r>
+          </w:p>
+        </w:tc>
+        <w:tc>
+          <w:tcPr>
+            <w:tcW w:w="2308" w:type="dxa"/>
+          </w:tcPr>
+          <w:p>
+            <w:pPr>
+              <w:spacing w:line="276" w:lineRule="auto"/>
+              <w:rPr>
+                <w:rStyle w:val="IntenseReference"/>
+              </w:rPr>
+            </w:pPr>
+            <w:proofErr w:type="gramStart"/>
+            <w:r>
+              <w:t>{{ Frequency</w:t>
+            </w:r>
+            <w:proofErr w:type="gramEnd"/>
+            <w:r>
+              <w:t>1</w:t>
+            </w:r>
+            <w:r>
+              <w:t xml:space="preserve"> }}</w:t>
+            </w:r>
+          </w:p>
+        </w:tc>
+      </w:tr>
+      <w:tr>
+        <w:tc>
+          <w:tcPr>
+            <w:tcW w:w="2307" w:type="dxa"/>
+          </w:tcPr>
+          <w:p>
+            <w:pPr>
+              <w:spacing w:line="276" w:lineRule="auto"/>
+              <w:rPr>
+                <w:rStyle w:val="IntenseReference"/>
+              </w:rPr>
+            </w:pPr>
+            <w:proofErr w:type="gramStart"/>
+            <w:r>
+              <w:t>{{ CareNee</w:t>
+            </w:r>
+            <w:r>
+              <w:t>d</w:t>
+            </w:r>
+            <w:proofErr w:type="gramEnd"/>
+            <w:r>
+              <w:t>2</w:t>
+            </w:r>
+            <w:r>
+              <w:t xml:space="preserve"> }}</w:t>
+            </w:r>
+          </w:p>
+        </w:tc>
+        <w:tc>
+          <w:tcPr>
+            <w:tcW w:w="2307" w:type="dxa"/>
+          </w:tcPr>
+          <w:p>
+            <w:pPr>
+              <w:spacing w:line="276" w:lineRule="auto"/>
+              <w:rPr>
+                <w:rStyle w:val="IntenseReference"/>
+              </w:rPr>
+            </w:pPr>
+            <w:proofErr w:type="gramStart"/>
+            <w:r>
+              <w:t>{{ Goal</w:t>
+            </w:r>
+            <w:proofErr w:type="gramEnd"/>
+            <w:r>
+              <w:t>2</w:t>
+            </w:r>
+            <w:r>
+              <w:t xml:space="preserve"> }}</w:t>
+            </w:r>
+          </w:p>
+        </w:tc>
+        <w:tc>
+          <w:tcPr>
+            <w:tcW w:w="2308" w:type="dxa"/>
+          </w:tcPr>
+          <w:p>
+            <w:pPr>
+              <w:spacing w:line="276" w:lineRule="auto"/>
+              <w:rPr>
+                <w:rStyle w:val="IntenseReference"/>
+              </w:rPr>
+            </w:pPr>
+            <w:proofErr w:type="gramStart"/>
+            <w:r>
+              <w:t>{{ Intervention</w:t>
+            </w:r>
+            <w:proofErr w:type="gramEnd"/>
+            <w:r>
+              <w:t>2</w:t>
+            </w:r>
+            <w:r>
+              <w:t xml:space="preserve"> }}</w:t>
+            </w:r>
+          </w:p>
+        </w:tc>
+        <w:tc>
+          <w:tcPr>
+            <w:tcW w:w="2308" w:type="dxa"/>
+          </w:tcPr>
+          <w:p>
+            <w:pPr>
+              <w:spacing w:line="276" w:lineRule="auto"/>
+              <w:rPr>
+                <w:rStyle w:val="IntenseReference"/>
+              </w:rPr>
+            </w:pPr>
+            <w:proofErr w:type="gramStart"/>
+            <w:r>
+              <w:t>{{ Frequency</w:t>
+            </w:r>
+            <w:proofErr w:type="gramEnd"/>
+            <w:r>
+              <w:t>2</w:t>
+            </w:r>
+            <w:r>
+              <w:t xml:space="preserve"> }}</w:t>
+            </w:r>
+          </w:p>
+        </w:tc>
+      </w:tr>
+      <w:tr>
+        <w:tc>
+          <w:tcPr>
+            <w:tcW w:w="2307" w:type="dxa"/>
+          </w:tcPr>
+          <w:p>
+            <w:pPr>
+              <w:spacing w:line="276" w:lineRule="auto"/>
+              <w:rPr>
+                <w:rStyle w:val="IntenseReference"/>
+              </w:rPr>
+            </w:pPr>
+            <w:proofErr w:type="gramStart"/>
+            <w:r>
+              <w:t>{{ CareNeed</w:t>
+            </w:r>
+            <w:proofErr w:type="gramEnd"/>
+            <w:r>
+              <w:t>3</w:t>
+            </w:r>
+            <w:r>
+              <w:t xml:space="preserve"> }}</w:t>
+            </w:r>
+          </w:p>
+        </w:tc>
+        <w:tc>
+          <w:tcPr>
+            <w:tcW w:w="2307" w:type="dxa"/>
+          </w:tcPr>
+          <w:p>
+            <w:pPr>
+              <w:spacing w:line="276" w:lineRule="auto"/>
+              <w:rPr>
+                <w:rStyle w:val="IntenseReference"/>
+              </w:rPr>
+            </w:pPr>
+            <w:proofErr w:type="gramStart"/>
+            <w:r>
+              <w:t>{{ Goal</w:t>
+            </w:r>
+            <w:proofErr w:type="gramEnd"/>
+            <w:r>
+              <w:t>3</w:t>
+            </w:r>
+            <w:r>
+              <w:t xml:space="preserve"> }}</w:t>
+            </w:r>
+          </w:p>
+        </w:tc>
+        <w:tc>
+          <w:tcPr>
+            <w:tcW w:w="2308" w:type="dxa"/>
+          </w:tcPr>
+          <w:p>
+            <w:pPr>
+              <w:spacing w:line="276" w:lineRule="auto"/>
+              <w:rPr>
+                <w:rStyle w:val="IntenseReference"/>
+              </w:rPr>
+            </w:pPr>
+            <w:proofErr w:type="gramStart"/>
+            <w:r>
+              <w:t>{{ Intervention</w:t>
+            </w:r>
+            <w:proofErr w:type="gramEnd"/>
+            <w:r>
+              <w:t>3</w:t>
+            </w:r>
+            <w:r>
+              <w:t xml:space="preserve"> }}</w:t>
+            </w:r>
+          </w:p>
+        </w:tc>
+        <w:tc>
+          <w:tcPr>
+            <w:tcW w:w="2308" w:type="dxa"/>
+          </w:tcPr>
+          <w:p>
+            <w:pPr>
+              <w:spacing w:line="276" w:lineRule="auto"/>
+              <w:rPr>
+                <w:rStyle w:val="IntenseReference"/>
+                <w:b w:val="0"/>
+                <w:bCs w:val="0"/>
+                <w:smallCaps w:val="0"/>
+                <w:color w:val="auto"/>
+                <w:spacing w:val="0"/>
+              </w:rPr>
+            </w:pPr>
+            <w:proofErr w:type="gramStart"/>
+            <w:r>
+              <w:t>{{ Frequency</w:t>
+            </w:r>
+            <w:proofErr w:type="gramEnd"/>
+            <w:r>
+              <w:t>3</w:t>
+            </w:r>
+            <w:r>
+              <w:t xml:space="preserve"> }}</w:t>
+            </w:r>
+          </w:p>
+        </w:tc>
+      </w:tr>
+    </w:tbl>
+    <w:p>
+      <w:pPr>
+        <w:spacing w:line="276" w:lineRule="auto"/>
+      </w:pPr>
+    </w:p>
+    <w:p>
+      <w:pPr>
+        <w:spacing w:line="276" w:lineRule="auto"/>
+        <w:rPr>
+          <w:rStyle w:val="IntenseReference"/>
+        </w:rPr>
+      </w:pPr>
+      <w:r>
+        <w:rPr>
+          <w:rStyle w:val="IntenseReference"/>
+        </w:rPr>
+        <w:t>WELLNESS AND REABLEMENT APPROACH</w:t>
+      </w:r>
+    </w:p>
+    <w:p>
+      <w:pPr>
+        <w:spacing w:line="276" w:lineRule="auto"/>
+      </w:pPr>
+      <w:r>
+        <w:rPr>
+          <w:b/>
+          <w:bCs/>
+        </w:rPr>
+        <w:t>Approach Used:</w:t>
+      </w:r>
+      <w:r>
+        <w:t xml:space="preserve"> {% if </w:t>
+      </w:r>
+      <w:proofErr w:type="spellStart"/>
+      <w:r>
+        <w:t>WellnessApproach</w:t>
+      </w:r>
+      <w:proofErr w:type="spellEnd"/>
+      <w:r>
+        <w:t xml:space="preserve"> </w:t>
+      </w:r>
+      <w:proofErr w:type="gramStart"/>
+      <w:r>
+        <w:t xml:space="preserve">%}{{ </w:t>
+      </w:r>
+      <w:proofErr w:type="spellStart"/>
+      <w:r>
+        <w:t>WellnessApproach</w:t>
+      </w:r>
+      <w:proofErr w:type="spellEnd"/>
+      <w:proofErr w:type="gramEnd"/>
+      <w:r>
+        <w:t xml:space="preserve"> </w:t>
+      </w:r>
+      <w:proofErr w:type="gramStart"/>
+      <w:r>
+        <w:t>}}{</w:t>
+      </w:r>
+      <w:proofErr w:type="gramEnd"/>
+      <w:r>
+        <w:t xml:space="preserve">% else </w:t>
+      </w:r>
+      <w:proofErr w:type="gramStart"/>
+      <w:r>
+        <w:t>%}Standard</w:t>
+      </w:r>
+      <w:proofErr w:type="gramEnd"/>
+      <w:r>
+        <w:t xml:space="preserve"> wellness approach focusing on maintaining </w:t>
+      </w:r>
+      <w:proofErr w:type="gramStart"/>
+      <w:r>
+        <w:t>independence{</w:t>
+      </w:r>
+      <w:proofErr w:type="gramEnd"/>
+      <w:r>
+        <w:t>% endif %}</w:t>
+      </w:r>
+    </w:p>
+    <w:p>
+      <w:pPr>
+        <w:spacing w:line="276" w:lineRule="auto"/>
+      </w:pPr>
+      <w:r>
+        <w:rPr>
+          <w:b/>
+          <w:bCs/>
+        </w:rPr>
+        <w:t>Time-Limited Services:</w:t>
+      </w:r>
+      <w:r>
+        <w:t xml:space="preserve"> {% if </w:t>
+      </w:r>
+      <w:proofErr w:type="spellStart"/>
+      <w:r>
+        <w:t>TimeLimitedServices</w:t>
+      </w:r>
+      <w:proofErr w:type="spellEnd"/>
+      <w:r>
+        <w:t xml:space="preserve"> == "true" </w:t>
+      </w:r>
+      <w:proofErr w:type="gramStart"/>
+      <w:r>
+        <w:t>%}☑</w:t>
+      </w:r>
+      <w:proofErr w:type="gramEnd"/>
+      <w:r>
+        <w:t xml:space="preserve"> </w:t>
+      </w:r>
+      <w:proofErr w:type="gramStart"/>
+      <w:r>
+        <w:t>Yes  ☐</w:t>
+      </w:r>
+      <w:proofErr w:type="gramEnd"/>
+      <w:r>
+        <w:t xml:space="preserve"> </w:t>
+      </w:r>
+      <w:proofErr w:type="gramStart"/>
+      <w:r>
+        <w:t>No{</w:t>
+      </w:r>
+      <w:proofErr w:type="gramEnd"/>
+      <w:r>
+        <w:t xml:space="preserve">% else </w:t>
+      </w:r>
+      <w:proofErr w:type="gramStart"/>
+      <w:r>
+        <w:t>%}☐</w:t>
+      </w:r>
+      <w:proofErr w:type="gramEnd"/>
+      <w:r>
+        <w:t xml:space="preserve"> </w:t>
+      </w:r>
+      <w:proofErr w:type="gramStart"/>
+      <w:r>
+        <w:t>Yes  ☑</w:t>
+      </w:r>
+      <w:proofErr w:type="gramEnd"/>
+      <w:r>
+        <w:t xml:space="preserve"> </w:t>
+      </w:r>
+      <w:proofErr w:type="gramStart"/>
+      <w:r>
+        <w:t>No{</w:t>
+      </w:r>
+      <w:proofErr w:type="gramEnd"/>
+      <w:r>
+        <w:t>% endif %}</w:t>
+      </w:r>
+    </w:p>
+    <w:p>
+      <w:pPr>
+        <w:spacing w:line="276" w:lineRule="auto"/>
+      </w:pPr>
+      <w:r>
+        <w:t xml:space="preserve">Review Period: </w:t>
+      </w:r>
+      <w:proofErr w:type="gramStart"/>
+      <w:r>
+        <w:t>{{ ReviewPeriod</w:t>
+      </w:r>
+      <w:proofErr w:type="gramEnd"/>
+      <w:r>
+        <w:t xml:space="preserve"> | </w:t>
+      </w:r>
+      <w:proofErr w:type="gramStart"/>
+      <w:r>
+        <w:t>default(</w:t>
+      </w:r>
+      <w:proofErr w:type="gramEnd"/>
+      <w:r>
+        <w:t>"12 months"</w:t>
+      </w:r>
+      <w:proofErr w:type="gramStart"/>
+      <w:r>
+        <w:t>) }</w:t>
+      </w:r>
+      <w:proofErr w:type="gramEnd"/>
+      <w:r>
+        <w:t>}</w:t>
+      </w:r>
+    </w:p>
+    <w:p>
+      <w:pPr>
+        <w:spacing w:line="276" w:lineRule="auto"/>
+      </w:pPr>
+    </w:p>
+    <w:p>
+      <w:pPr>
+        <w:spacing w:line="276" w:lineRule="auto"/>
+        <w:rPr>
+          <w:rStyle w:val="IntenseReference"/>
+        </w:rPr>
+      </w:pPr>
+      <w:r>
+        <w:rPr>
+          <w:rStyle w:val="IntenseReference"/>
+        </w:rPr>
+        <w:t>WORK HEALTH AND SAFETY ASSESSMENT</w:t>
+      </w:r>
+    </w:p>
+    <w:p>
+      <w:pPr>
+        <w:spacing w:line="276" w:lineRule="auto"/>
+      </w:pPr>
+      <w:r>
+        <w:rPr>
+          <w:b/>
+          <w:bCs/>
+        </w:rPr>
+        <w:t>WHS Assessment Completed:</w:t>
+      </w:r>
+      <w:r>
+        <w:t xml:space="preserve"> {% if </w:t>
+      </w:r>
+      <w:proofErr w:type="spellStart"/>
+      <w:r>
+        <w:t>WHSAssessmentComplete</w:t>
+      </w:r>
+      <w:proofErr w:type="spellEnd"/>
+      <w:r>
+        <w:t xml:space="preserve"> == "true" </w:t>
+      </w:r>
+      <w:proofErr w:type="gramStart"/>
+      <w:r>
+        <w:t>%}☑</w:t>
+      </w:r>
+      <w:proofErr w:type="gramEnd"/>
+      <w:r>
+        <w:t xml:space="preserve"> </w:t>
+      </w:r>
+      <w:proofErr w:type="gramStart"/>
+      <w:r>
+        <w:t>Yes  ☐</w:t>
+      </w:r>
+      <w:proofErr w:type="gramEnd"/>
+      <w:r>
+        <w:t xml:space="preserve"> </w:t>
+      </w:r>
+      <w:proofErr w:type="gramStart"/>
+      <w:r>
+        <w:t>No{</w:t>
+      </w:r>
+      <w:proofErr w:type="gramEnd"/>
+      <w:r>
+        <w:t xml:space="preserve">% else </w:t>
+      </w:r>
+      <w:proofErr w:type="gramStart"/>
+      <w:r>
+        <w:t>%}☐</w:t>
+      </w:r>
+      <w:proofErr w:type="gramEnd"/>
+      <w:r>
+        <w:t xml:space="preserve"> </w:t>
+      </w:r>
+      <w:proofErr w:type="gramStart"/>
+      <w:r>
+        <w:t>Yes  ☑</w:t>
+      </w:r>
+      <w:proofErr w:type="gramEnd"/>
+      <w:r>
+        <w:t xml:space="preserve"> </w:t>
+      </w:r>
+      <w:proofErr w:type="gramStart"/>
+      <w:r>
+        <w:t>No{</w:t>
+      </w:r>
+      <w:proofErr w:type="gramEnd"/>
+      <w:r>
+        <w:t>% endif %}</w:t>
+      </w:r>
+    </w:p>
+    <w:p>
+      <w:pPr>
+        <w:spacing w:line="276" w:lineRule="auto"/>
+      </w:pPr>
+      <w:r>
+        <w:t xml:space="preserve">Assessment Date: </w:t>
+      </w:r>
+      <w:proofErr w:type="gramStart"/>
+      <w:r>
+        <w:t xml:space="preserve">{{ </w:t>
+      </w:r>
+      <w:proofErr w:type="spellStart"/>
+      <w:r>
+        <w:t>WHSAssessmentDate</w:t>
+      </w:r>
+      <w:proofErr w:type="spellEnd"/>
+      <w:proofErr w:type="gramEnd"/>
+      <w:r>
+        <w:t xml:space="preserve"> }}</w:t>
+      </w:r>
+    </w:p>
+    <w:p>
+      <w:pPr>
+        <w:spacing w:line="276" w:lineRule="auto"/>
+      </w:pPr>
+    </w:p>
+    <w:p>
+      <w:pPr>
+        <w:spacing w:line="276" w:lineRule="auto"/>
+        <w:rPr>
+          <w:b/>
+          <w:bCs/>
+        </w:rPr>
+      </w:pPr>
+      <w:r>
+        <w:rPr>
+          <w:b/>
+          <w:bCs/>
+        </w:rPr>
+        <w:t>IDENTIFIED WHS RISKS:</w:t>
+      </w:r>
+    </w:p>
+    <w:p>
+      <w:pPr>
+        <w:spacing w:line="276" w:lineRule="auto"/>
+      </w:pPr>
+      <w:r>
+        <w:t xml:space="preserve">{% if </w:t>
+      </w:r>
+      <w:proofErr w:type="spellStart"/>
+      <w:r>
+        <w:t>WHSIssues</w:t>
+      </w:r>
+      <w:proofErr w:type="spellEnd"/>
+      <w:r>
+        <w:t xml:space="preserve"> </w:t>
+      </w:r>
+      <w:proofErr w:type="gramStart"/>
+      <w:r>
+        <w:t xml:space="preserve">%}{{ </w:t>
+      </w:r>
+      <w:proofErr w:type="spellStart"/>
+      <w:r>
+        <w:t>WHSIssues</w:t>
+      </w:r>
+      <w:proofErr w:type="spellEnd"/>
+      <w:proofErr w:type="gramEnd"/>
+      <w:r>
+        <w:t xml:space="preserve"> </w:t>
+      </w:r>
+      <w:proofErr w:type="gramStart"/>
+      <w:r>
+        <w:t>}}{</w:t>
+      </w:r>
+      <w:proofErr w:type="gramEnd"/>
+      <w:r>
+        <w:t xml:space="preserve">% else </w:t>
+      </w:r>
+      <w:proofErr w:type="gramStart"/>
+      <w:r>
+        <w:t>%}No</w:t>
+      </w:r>
+      <w:proofErr w:type="gramEnd"/>
+      <w:r>
+        <w:t xml:space="preserve"> specific risks identified at time of </w:t>
+      </w:r>
+      <w:proofErr w:type="gramStart"/>
+      <w:r>
+        <w:t>assessment{</w:t>
+      </w:r>
+      <w:proofErr w:type="gramEnd"/>
+      <w:r>
+        <w:t>% endif %}</w:t>
+      </w:r>
+    </w:p>
+    <w:p>
+      <w:pPr>
+        <w:spacing w:line="276" w:lineRule="auto"/>
+      </w:pPr>
+    </w:p>
+    <w:p>
+      <w:pPr>
+        <w:spacing w:line="276" w:lineRule="auto"/>
+        <w:rPr>
+          <w:b/>
+          <w:bCs/>
+        </w:rPr>
+      </w:pPr>
+      <w:r>
+        <w:rPr>
+          <w:b/>
+          <w:bCs/>
+        </w:rPr>
+        <w:t>RISK MITIGATION MEASURES:</w:t>
+      </w:r>
+    </w:p>
+    <w:p>
+      <w:pPr>
+        <w:spacing w:line="276" w:lineRule="auto"/>
+      </w:pPr>
+      <w:r>
+        <w:t xml:space="preserve">{% if </w:t>
+      </w:r>
+      <w:proofErr w:type="spellStart"/>
+      <w:r>
+        <w:t>RiskMitigation</w:t>
+      </w:r>
+      <w:proofErr w:type="spellEnd"/>
+      <w:r>
+        <w:t xml:space="preserve"> </w:t>
+      </w:r>
+      <w:proofErr w:type="gramStart"/>
+      <w:r>
+        <w:t xml:space="preserve">%}{{ </w:t>
+      </w:r>
+      <w:proofErr w:type="spellStart"/>
+      <w:r>
+        <w:t>RiskMitigation</w:t>
+      </w:r>
+      <w:proofErr w:type="spellEnd"/>
+      <w:proofErr w:type="gramEnd"/>
+      <w:r>
+        <w:t xml:space="preserve"> </w:t>
+      </w:r>
+      <w:proofErr w:type="gramStart"/>
+      <w:r>
+        <w:t>}}{</w:t>
+      </w:r>
+      <w:proofErr w:type="gramEnd"/>
+      <w:r>
+        <w:t xml:space="preserve">% else </w:t>
+      </w:r>
+      <w:proofErr w:type="gramStart"/>
+      <w:r>
+        <w:t>%}Standard</w:t>
+      </w:r>
+      <w:proofErr w:type="gramEnd"/>
+      <w:r>
+        <w:t xml:space="preserve"> safety protocols to be </w:t>
+      </w:r>
+      <w:proofErr w:type="gramStart"/>
+      <w:r>
+        <w:t>followed{</w:t>
+      </w:r>
+      <w:proofErr w:type="gramEnd"/>
+      <w:r>
+        <w:t>% endif %}</w:t>
+      </w:r>
+    </w:p>
+    <w:p>
+      <w:pPr>
+        <w:spacing w:line="276" w:lineRule="auto"/>
+      </w:pPr>
+    </w:p>
+    <w:p>
+      <w:pPr>
+        <w:spacing w:line="276" w:lineRule="auto"/>
+        <w:rPr>
+          <w:rStyle w:val="IntenseReference"/>
+        </w:rPr>
+      </w:pPr>
+      <w:r>
+        <w:rPr>
+          <w:rStyle w:val="IntenseReference"/>
+        </w:rPr>
+        <w:t>FIRE SAFETY AND EMERGENCY EVACUATION PLAN</w:t>
+      </w:r>
+    </w:p>
+    <w:p>
+      <w:pPr>
+        <w:spacing w:line="276" w:lineRule="auto"/>
+      </w:pPr>
+      <w:r>
+        <w:rPr>
+          <w:b/>
+          <w:bCs/>
+        </w:rPr>
+        <w:t>Fire Safety Plan Required:</w:t>
+      </w:r>
+      <w:r>
+        <w:t xml:space="preserve"> {% if FSEP == "true" </w:t>
+      </w:r>
+      <w:proofErr w:type="gramStart"/>
+      <w:r>
+        <w:t>%}☑</w:t>
+      </w:r>
+      <w:proofErr w:type="gramEnd"/>
+      <w:r>
+        <w:t xml:space="preserve"> </w:t>
+      </w:r>
+      <w:proofErr w:type="gramStart"/>
+      <w:r>
+        <w:t>Yes  ☐</w:t>
+      </w:r>
+      <w:proofErr w:type="gramEnd"/>
+      <w:r>
+        <w:t xml:space="preserve"> </w:t>
+      </w:r>
+      <w:proofErr w:type="gramStart"/>
+      <w:r>
+        <w:t>No{</w:t>
+      </w:r>
+      <w:proofErr w:type="gramEnd"/>
+      <w:r>
+        <w:t xml:space="preserve">% else </w:t>
+      </w:r>
+      <w:proofErr w:type="gramStart"/>
+      <w:r>
+        <w:t>%}☐</w:t>
+      </w:r>
+      <w:proofErr w:type="gramEnd"/>
+      <w:r>
+        <w:t xml:space="preserve"> </w:t>
+      </w:r>
+      <w:proofErr w:type="gramStart"/>
+      <w:r>
+        <w:t>Yes  ☑</w:t>
+      </w:r>
+      <w:proofErr w:type="gramEnd"/>
+      <w:r>
+        <w:t xml:space="preserve"> </w:t>
+      </w:r>
+      <w:proofErr w:type="gramStart"/>
+      <w:r>
+        <w:t>No{</w:t>
+      </w:r>
+      <w:proofErr w:type="gramEnd"/>
+      <w:r>
+        <w:t>% endif %}</w:t>
+      </w:r>
+    </w:p>
+    <w:p>
+      <w:pPr>
+        <w:spacing w:line="276" w:lineRule="auto"/>
+      </w:pPr>
+      <w:r>
+        <w:rPr>
+          <w:b/>
+          <w:bCs/>
+        </w:rPr>
+        <w:t>Plan Completed:</w:t>
+      </w:r>
+      <w:r>
+        <w:t xml:space="preserve"> {% if </w:t>
+      </w:r>
+      <w:proofErr w:type="spellStart"/>
+      <w:r>
+        <w:t>FSPCompleted</w:t>
+      </w:r>
+      <w:proofErr w:type="spellEnd"/>
+      <w:r>
+        <w:t xml:space="preserve"> == "true" </w:t>
+      </w:r>
+      <w:proofErr w:type="gramStart"/>
+      <w:r>
+        <w:t>%}☑</w:t>
+      </w:r>
+      <w:proofErr w:type="gramEnd"/>
+      <w:r>
+        <w:t xml:space="preserve"> </w:t>
+      </w:r>
+      <w:proofErr w:type="gramStart"/>
+      <w:r>
+        <w:t>Yes  ☐</w:t>
+      </w:r>
+      <w:proofErr w:type="gramEnd"/>
+      <w:r>
+        <w:t xml:space="preserve"> </w:t>
+      </w:r>
+      <w:proofErr w:type="gramStart"/>
+      <w:r>
+        <w:t>No{</w:t>
+      </w:r>
+      <w:proofErr w:type="gramEnd"/>
+      <w:r>
+        <w:t xml:space="preserve">% else </w:t>
+      </w:r>
+      <w:proofErr w:type="gramStart"/>
+      <w:r>
+        <w:t>%}☐</w:t>
+      </w:r>
+      <w:proofErr w:type="gramEnd"/>
+      <w:r>
+        <w:t xml:space="preserve"> </w:t>
+      </w:r>
+      <w:proofErr w:type="gramStart"/>
+      <w:r>
+        <w:t>Yes  ☑</w:t>
+      </w:r>
+      <w:proofErr w:type="gramEnd"/>
+      <w:r>
+        <w:t xml:space="preserve"> </w:t>
+      </w:r>
+      <w:proofErr w:type="gramStart"/>
+      <w:r>
+        <w:t>No{</w:t>
+      </w:r>
+      <w:proofErr w:type="gramEnd"/>
+      <w:r>
+        <w:t>% endif %}</w:t>
+      </w:r>
+    </w:p>
+    <w:p>
+      <w:pPr>
+        <w:spacing w:line="276" w:lineRule="auto"/>
+      </w:pPr>
+    </w:p>
+    <w:p>
+      <w:pPr>
+        <w:spacing w:line="276" w:lineRule="auto"/>
+        <w:rPr>
+          <w:rStyle w:val="IntenseReference"/>
+        </w:rPr>
+      </w:pPr>
+      <w:r>
+        <w:rPr>
+          <w:rStyle w:val="IntenseReference"/>
+        </w:rPr>
+        <w:t>EMERGENCY RESPONSE PLAN</w:t>
+      </w:r>
+    </w:p>
+    <w:p>
+      <w:pPr>
+        <w:spacing w:line="276" w:lineRule="auto"/>
+      </w:pPr>
+      <w:r>
+        <w:rPr>
+          <w:b/>
+          <w:bCs/>
+        </w:rPr>
+        <w:t xml:space="preserve">Emergency Plan Required: </w:t>
+      </w:r>
+      <w:r>
+        <w:t xml:space="preserve">{% if EP == "true" </w:t>
+      </w:r>
+      <w:proofErr w:type="gramStart"/>
+      <w:r>
+        <w:t>%}☑</w:t>
+      </w:r>
+      <w:proofErr w:type="gramEnd"/>
+      <w:r>
+        <w:t xml:space="preserve"> </w:t>
+      </w:r>
+      <w:proofErr w:type="gramStart"/>
+      <w:r>
+        <w:t>Yes  ☐</w:t>
+      </w:r>
+      <w:proofErr w:type="gramEnd"/>
+      <w:r>
+        <w:t xml:space="preserve"> </w:t>
+      </w:r>
+      <w:proofErr w:type="gramStart"/>
+      <w:r>
+        <w:t>No{</w:t>
+      </w:r>
+      <w:proofErr w:type="gramEnd"/>
+      <w:r>
+        <w:t xml:space="preserve">% else </w:t>
+      </w:r>
+      <w:proofErr w:type="gramStart"/>
+      <w:r>
+        <w:t>%}☐</w:t>
+      </w:r>
+      <w:proofErr w:type="gramEnd"/>
+      <w:r>
+        <w:t xml:space="preserve"> </w:t>
+      </w:r>
+      <w:proofErr w:type="gramStart"/>
+      <w:r>
+        <w:t>Yes  ☑</w:t>
+      </w:r>
+      <w:proofErr w:type="gramEnd"/>
+      <w:r>
+        <w:t xml:space="preserve"> </w:t>
+      </w:r>
+      <w:proofErr w:type="gramStart"/>
+      <w:r>
+        <w:t>No{</w:t>
+      </w:r>
+      <w:proofErr w:type="gramEnd"/>
+      <w:r>
+        <w:t>% endif %}</w:t>
+      </w:r>
+    </w:p>
+    <w:p>
+      <w:pPr>
+        <w:spacing w:line="276" w:lineRule="auto"/>
+      </w:pPr>
+      <w:r>
+        <w:rPr>
+          <w:b/>
+          <w:bCs/>
+        </w:rPr>
         <w:lastRenderedPageBreak/>
-        <w:t xml:space="preserve">| </w:t>
-      </w:r>
-      <w:proofErr w:type="gramStart"/>
-      <w:r>
-        <w:t>{{ CareNeed2 }</w:t>
-      </w:r>
-      <w:proofErr w:type="gramEnd"/>
-      <w:r>
-        <w:t xml:space="preserve">} | </w:t>
-      </w:r>
-      <w:proofErr w:type="gramStart"/>
-      <w:r>
-        <w:t>{{ Goal2 }</w:t>
-      </w:r>
-      <w:proofErr w:type="gramEnd"/>
-      <w:r>
-        <w:t xml:space="preserve">} | </w:t>
-      </w:r>
-      <w:proofErr w:type="gramStart"/>
-      <w:r>
-        <w:t>{{ Intervention2 }</w:t>
-      </w:r>
-      <w:proofErr w:type="gramEnd"/>
-      <w:r>
-        <w:t xml:space="preserve">} | </w:t>
-      </w:r>
-      <w:proofErr w:type="gramStart"/>
-      <w:r>
-        <w:t>{{ Frequency2 }</w:t>
-      </w:r>
-      <w:proofErr w:type="gramEnd"/>
-      <w:r>
-        <w:t>} |</w:t>
-      </w:r>
-    </w:p>
-    <w:p>
-      <w:r>
-        <w:t xml:space="preserve">| </w:t>
-      </w:r>
-      <w:proofErr w:type="gramStart"/>
-      <w:r>
-        <w:t>{{ CareNeed3 }</w:t>
-      </w:r>
-      <w:proofErr w:type="gramEnd"/>
-      <w:r>
-        <w:t xml:space="preserve">} | </w:t>
-      </w:r>
-      <w:proofErr w:type="gramStart"/>
-      <w:r>
-        <w:t>{{ Goal3 }</w:t>
-      </w:r>
-      <w:proofErr w:type="gramEnd"/>
-      <w:r>
-        <w:t xml:space="preserve">} | </w:t>
-      </w:r>
-      <w:proofErr w:type="gramStart"/>
-      <w:r>
-        <w:t>{{ Intervention3 }</w:t>
-      </w:r>
-      <w:proofErr w:type="gramEnd"/>
-      <w:r>
-        <w:t xml:space="preserve">} | </w:t>
-      </w:r>
-      <w:proofErr w:type="gramStart"/>
-      <w:r>
-        <w:t>{{ Frequency3 }</w:t>
-      </w:r>
-      <w:proofErr w:type="gramEnd"/>
-      <w:r>
-        <w:t>} |</w:t>
-      </w:r>
-    </w:p>
-    <w:p/>
-    <w:p>
-      <w:r>
-        <w:t>WELLNESS AND REABLEMENT APPROACH</w:t>
-      </w:r>
-    </w:p>
-    <w:p>
-      <w:r>
-        <w:t xml:space="preserve">Approach Used: {% if </w:t>
+        <w:t xml:space="preserve">Plan Details: </w:t>
+      </w:r>
+      <w:r>
+        <w:t xml:space="preserve">{% if </w:t>
       </w:r>
       <w:proofErr w:type="spellStart"/>
       <w:r>
-        <w:t>WellnessApproach</w:t>
+        <w:t>EmergencyPlanDetails</w:t>
       </w:r>
       <w:proofErr w:type="spellEnd"/>
       <w:r>
@@ -784,7 +2063,7 @@
       </w:r>
       <w:proofErr w:type="spellStart"/>
       <w:r>
-        <w:t>WellnessApproach</w:t>
+        <w:t>EmergencyPlanDetails</w:t>
       </w:r>
       <w:proofErr w:type="spellEnd"/>
       <w:proofErr w:type="gramEnd"/>
@@ -805,11 +2084,11 @@
       </w:r>
       <w:proofErr w:type="gramEnd"/>
       <w:r>
-        <w:t xml:space="preserve"> wellness approach focusing on maintaining </w:t>
-      </w:r>
-      <w:proofErr w:type="gramStart"/>
-      <w:r>
-        <w:t>independence{</w:t>
+        <w:t xml:space="preserve"> emergency procedures </w:t>
+      </w:r>
+      <w:proofErr w:type="gramStart"/>
+      <w:r>
+        <w:t>apply{</w:t>
       </w:r>
       <w:proofErr w:type="gramEnd"/>
       <w:r>
@@ -817,14 +2096,292 @@
       </w:r>
     </w:p>
     <w:p>
-      <w:r>
-        <w:t xml:space="preserve">Time-Limited Services: {% if </w:t>
+      <w:pPr>
+        <w:spacing w:line="276" w:lineRule="auto"/>
+      </w:pPr>
+    </w:p>
+    <w:p>
+      <w:pPr>
+        <w:spacing w:line="276" w:lineRule="auto"/>
+        <w:rPr>
+          <w:rStyle w:val="IntenseReference"/>
+        </w:rPr>
+      </w:pPr>
+      <w:r>
+        <w:rPr>
+          <w:rStyle w:val="IntenseReference"/>
+        </w:rPr>
+        <w:t>ASSISTANCE TASKS (CAURA SERVICES)</w:t>
+      </w:r>
+    </w:p>
+    <w:p>
+      <w:pPr>
+        <w:spacing w:line="276" w:lineRule="auto"/>
+      </w:pPr>
+      <w:r>
+        <w:t xml:space="preserve">{% if Task1 </w:t>
+      </w:r>
+      <w:proofErr w:type="gramStart"/>
+      <w:r>
+        <w:t>%}•</w:t>
+      </w:r>
+      <w:proofErr w:type="gramEnd"/>
+      <w:r>
+        <w:t xml:space="preserve"> </w:t>
+      </w:r>
+      <w:proofErr w:type="gramStart"/>
+      <w:r>
+        <w:t>{{ Task1 }}{</w:t>
+      </w:r>
+      <w:proofErr w:type="gramEnd"/>
+      <w:r>
+        <w:t>% endif %}</w:t>
+      </w:r>
+    </w:p>
+    <w:p>
+      <w:pPr>
+        <w:spacing w:line="276" w:lineRule="auto"/>
+      </w:pPr>
+      <w:r>
+        <w:t xml:space="preserve">{% if Task2 </w:t>
+      </w:r>
+      <w:proofErr w:type="gramStart"/>
+      <w:r>
+        <w:t>%}•</w:t>
+      </w:r>
+      <w:proofErr w:type="gramEnd"/>
+      <w:r>
+        <w:t xml:space="preserve"> </w:t>
+      </w:r>
+      <w:proofErr w:type="gramStart"/>
+      <w:r>
+        <w:t>{{ Task2 }}{</w:t>
+      </w:r>
+      <w:proofErr w:type="gramEnd"/>
+      <w:r>
+        <w:t>% endif %}</w:t>
+      </w:r>
+    </w:p>
+    <w:p>
+      <w:pPr>
+        <w:spacing w:line="276" w:lineRule="auto"/>
+      </w:pPr>
+      <w:r>
+        <w:t xml:space="preserve">{% if Task3 </w:t>
+      </w:r>
+      <w:proofErr w:type="gramStart"/>
+      <w:r>
+        <w:t>%}•</w:t>
+      </w:r>
+      <w:proofErr w:type="gramEnd"/>
+      <w:r>
+        <w:t xml:space="preserve"> </w:t>
+      </w:r>
+      <w:proofErr w:type="gramStart"/>
+      <w:r>
+        <w:t>{{ Task3 }}{</w:t>
+      </w:r>
+      <w:proofErr w:type="gramEnd"/>
+      <w:r>
+        <w:t>% endif %}</w:t>
+      </w:r>
+    </w:p>
+    <w:p>
+      <w:pPr>
+        <w:spacing w:line="276" w:lineRule="auto"/>
+      </w:pPr>
+      <w:r>
+        <w:t xml:space="preserve">{% if Task4 </w:t>
+      </w:r>
+      <w:proofErr w:type="gramStart"/>
+      <w:r>
+        <w:t>%}•</w:t>
+      </w:r>
+      <w:proofErr w:type="gramEnd"/>
+      <w:r>
+        <w:t xml:space="preserve"> </w:t>
+      </w:r>
+      <w:proofErr w:type="gramStart"/>
+      <w:r>
+        <w:t>{{ Task4 }}{</w:t>
+      </w:r>
+      <w:proofErr w:type="gramEnd"/>
+      <w:r>
+        <w:t>% endif %}</w:t>
+      </w:r>
+    </w:p>
+    <w:p>
+      <w:pPr>
+        <w:spacing w:line="276" w:lineRule="auto"/>
+      </w:pPr>
+    </w:p>
+    <w:p>
+      <w:pPr>
+        <w:spacing w:line="276" w:lineRule="auto"/>
+        <w:rPr>
+          <w:rStyle w:val="IntenseReference"/>
+        </w:rPr>
+      </w:pPr>
+      <w:r>
+        <w:rPr>
+          <w:rStyle w:val="IntenseReference"/>
+        </w:rPr>
+        <w:t>CAURA SERVICE MODEL</w:t>
+      </w:r>
+    </w:p>
+    <w:p>
+      <w:pPr>
+        <w:pStyle w:val="ListParagraph"/>
+        <w:numPr>
+          <w:ilvl w:val="0"/>
+          <w:numId w:val="1"/>
+        </w:numPr>
+        <w:spacing w:line="276" w:lineRule="auto"/>
+      </w:pPr>
+      <w:r>
+        <w:t>Garden Maintenance Focus: Monthly visits for essential pruning, yard clearance, and lawn mowing to maintain client safety and property access</w:t>
+      </w:r>
+    </w:p>
+    <w:p>
+      <w:pPr>
+        <w:pStyle w:val="ListParagraph"/>
+        <w:numPr>
+          <w:ilvl w:val="0"/>
+          <w:numId w:val="1"/>
+        </w:numPr>
+        <w:spacing w:line="276" w:lineRule="auto"/>
+      </w:pPr>
+      <w:r>
+        <w:t xml:space="preserve">Full </w:t>
+      </w:r>
+      <w:r>
+        <w:rPr>
+          <w:i/>
+          <w:iCs/>
+        </w:rPr>
+        <w:t>(</w:t>
+      </w:r>
+      <w:r>
+        <w:rPr>
+          <w:i/>
+          <w:iCs/>
+        </w:rPr>
+        <w:t>Make-Safe</w:t>
+      </w:r>
+      <w:r>
+        <w:rPr>
+          <w:i/>
+          <w:iCs/>
+        </w:rPr>
+        <w:t>)</w:t>
+      </w:r>
+      <w:r>
+        <w:t xml:space="preserve"> Services: Biannual comprehensive property assessments including window cleaning, gutter cleaning, hazard identification and safety repairs</w:t>
+      </w:r>
+    </w:p>
+    <w:p>
+      <w:pPr>
+        <w:pStyle w:val="ListParagraph"/>
+        <w:numPr>
+          <w:ilvl w:val="0"/>
+          <w:numId w:val="1"/>
+        </w:numPr>
+        <w:spacing w:line="276" w:lineRule="auto"/>
+      </w:pPr>
+      <w:r>
+        <w:t>Domestic Assistance Focus: Fortnightly 2-hour house cleaning sessions with occasional unaccompanied shopping support as required</w:t>
+      </w:r>
+    </w:p>
+    <w:p>
+      <w:pPr>
+        <w:spacing w:line="276" w:lineRule="auto"/>
+      </w:pPr>
+    </w:p>
+    <w:p>
+      <w:pPr>
+        <w:spacing w:line="276" w:lineRule="auto"/>
+        <w:rPr>
+          <w:rStyle w:val="IntenseReference"/>
+        </w:rPr>
+      </w:pPr>
+      <w:r>
+        <w:rPr>
+          <w:rStyle w:val="IntenseReference"/>
+        </w:rPr>
+        <w:t>CLIENT CONTRIBUTION ARRANGEMENTS</w:t>
+      </w:r>
+    </w:p>
+    <w:p>
+      <w:pPr>
+        <w:spacing w:line="276" w:lineRule="auto"/>
+      </w:pPr>
+      <w:r>
+        <w:rPr>
+          <w:b/>
+          <w:bCs/>
+        </w:rPr>
+        <w:t>Fee Structure:</w:t>
+      </w:r>
+      <w:r>
+        <w:t xml:space="preserve"> </w:t>
+      </w:r>
+      <w:proofErr w:type="gramStart"/>
+      <w:r>
+        <w:t xml:space="preserve">{{ </w:t>
       </w:r>
       <w:proofErr w:type="spellStart"/>
       <w:r>
-        <w:t>TimeLimitedServices</w:t>
+        <w:t>ClientContribution</w:t>
       </w:r>
       <w:proofErr w:type="spellEnd"/>
+      <w:proofErr w:type="gramEnd"/>
+      <w:r>
+        <w:t xml:space="preserve"> | </w:t>
+      </w:r>
+      <w:proofErr w:type="gramStart"/>
+      <w:r>
+        <w:t>default(</w:t>
+      </w:r>
+      <w:proofErr w:type="gramEnd"/>
+      <w:r>
+        <w:t xml:space="preserve">"As per </w:t>
+      </w:r>
+      <w:proofErr w:type="spellStart"/>
+      <w:r>
+        <w:t>Caura's</w:t>
+      </w:r>
+      <w:proofErr w:type="spellEnd"/>
+      <w:r>
+        <w:t xml:space="preserve"> Client Contribution Policy"</w:t>
+      </w:r>
+      <w:proofErr w:type="gramStart"/>
+      <w:r>
+        <w:t>) }</w:t>
+      </w:r>
+      <w:proofErr w:type="gramEnd"/>
+      <w:r>
+        <w:t>}</w:t>
+      </w:r>
+    </w:p>
+    <w:p>
+      <w:pPr>
+        <w:spacing w:line="276" w:lineRule="auto"/>
+      </w:pPr>
+      <w:r>
+        <w:rPr>
+          <w:b/>
+          <w:bCs/>
+        </w:rPr>
+        <w:t>Hardship Provisions Explained</w:t>
+      </w:r>
+      <w:r>
+        <w:t xml:space="preserve">: {% if </w:t>
+      </w:r>
+      <w:proofErr w:type="spellStart"/>
+      <w:r>
+        <w:t>HardshipExplained</w:t>
+      </w:r>
+      <w:proofErr w:type="spellEnd"/>
       <w:r>
         <w:t xml:space="preserve"> == "true" </w:t>
       </w:r>
@@ -878,13 +2435,438 @@
       </w:r>
     </w:p>
     <w:p>
-      <w:r>
-        <w:t xml:space="preserve">Review Period: </w:t>
-      </w:r>
-      <w:proofErr w:type="gramStart"/>
-      <w:r>
-        <w:t>{{ ReviewPeriod</w:t>
-      </w:r>
+      <w:pPr>
+        <w:spacing w:line="276" w:lineRule="auto"/>
+      </w:pPr>
+    </w:p>
+    <w:p>
+      <w:pPr>
+        <w:spacing w:line="276" w:lineRule="auto"/>
+        <w:rPr>
+          <w:rStyle w:val="IntenseReference"/>
+        </w:rPr>
+      </w:pPr>
+      <w:r>
+        <w:rPr>
+          <w:rStyle w:val="IntenseReference"/>
+        </w:rPr>
+        <w:t>SERVICE MONITORING AND REVIEW</w:t>
+      </w:r>
+    </w:p>
+    <w:p>
+      <w:pPr>
+        <w:spacing w:line="276" w:lineRule="auto"/>
+      </w:pPr>
+      <w:r>
+        <w:rPr>
+          <w:b/>
+          <w:bCs/>
+        </w:rPr>
+        <w:t>12-Month Review Due:</w:t>
+      </w:r>
+      <w:r>
+        <w:t xml:space="preserve"> </w:t>
+      </w:r>
+      <w:proofErr w:type="gramStart"/>
+      <w:r>
+        <w:t xml:space="preserve">{{ </w:t>
+      </w:r>
+      <w:proofErr w:type="spellStart"/>
+      <w:r>
+        <w:t>TwelveMonthReviewDate</w:t>
+      </w:r>
+      <w:proofErr w:type="spellEnd"/>
+      <w:proofErr w:type="gramEnd"/>
+      <w:r>
+        <w:t xml:space="preserve"> }}</w:t>
+      </w:r>
+    </w:p>
+    <w:p>
+      <w:pPr>
+        <w:spacing w:line="276" w:lineRule="auto"/>
+      </w:pPr>
+      <w:r>
+        <w:rPr>
+          <w:b/>
+          <w:bCs/>
+        </w:rPr>
+        <w:t>Support Plan Reviews</w:t>
+      </w:r>
+      <w:r>
+        <w:t xml:space="preserve">: </w:t>
+      </w:r>
+      <w:r>
+        <w:t>As required based on changing needs</w:t>
+      </w:r>
+    </w:p>
+    <w:p>
+      <w:pPr>
+        <w:spacing w:line="276" w:lineRule="auto"/>
+      </w:pPr>
+      <w:r>
+        <w:rPr>
+          <w:b/>
+          <w:bCs/>
+        </w:rPr>
+        <w:t>My Aged Care Record Updated:</w:t>
+      </w:r>
+      <w:r>
+        <w:t xml:space="preserve"> {% if </w:t>
+      </w:r>
+      <w:proofErr w:type="spellStart"/>
+      <w:r>
+        <w:t>MACRecordUpdated</w:t>
+      </w:r>
+      <w:proofErr w:type="spellEnd"/>
+      <w:r>
+        <w:t xml:space="preserve"> == "true" </w:t>
+      </w:r>
+      <w:proofErr w:type="gramStart"/>
+      <w:r>
+        <w:t>%}☑</w:t>
+      </w:r>
+      <w:proofErr w:type="gramEnd"/>
+      <w:r>
+        <w:t xml:space="preserve"> </w:t>
+      </w:r>
+      <w:proofErr w:type="gramStart"/>
+      <w:r>
+        <w:t>Yes  ☐</w:t>
+      </w:r>
+      <w:proofErr w:type="gramEnd"/>
+      <w:r>
+        <w:t xml:space="preserve"> </w:t>
+      </w:r>
+      <w:proofErr w:type="gramStart"/>
+      <w:r>
+        <w:t>No{</w:t>
+      </w:r>
+      <w:proofErr w:type="gramEnd"/>
+      <w:r>
+        <w:t xml:space="preserve">% else </w:t>
+      </w:r>
+      <w:proofErr w:type="gramStart"/>
+      <w:r>
+        <w:t>%}☐</w:t>
+      </w:r>
+      <w:proofErr w:type="gramEnd"/>
+      <w:r>
+        <w:t xml:space="preserve"> </w:t>
+      </w:r>
+      <w:proofErr w:type="gramStart"/>
+      <w:r>
+        <w:t>Yes  ☑</w:t>
+      </w:r>
+      <w:proofErr w:type="gramEnd"/>
+      <w:r>
+        <w:t xml:space="preserve"> </w:t>
+      </w:r>
+      <w:proofErr w:type="gramStart"/>
+      <w:r>
+        <w:t>No{</w:t>
+      </w:r>
+      <w:proofErr w:type="gramEnd"/>
+      <w:r>
+        <w:t>% endif %}</w:t>
+      </w:r>
+    </w:p>
+    <w:p>
+      <w:pPr>
+        <w:spacing w:line="276" w:lineRule="auto"/>
+      </w:pPr>
+    </w:p>
+    <w:p>
+      <w:pPr>
+        <w:spacing w:line="276" w:lineRule="auto"/>
+        <w:rPr>
+          <w:rStyle w:val="IntenseReference"/>
+        </w:rPr>
+      </w:pPr>
+      <w:r>
+        <w:rPr>
+          <w:rStyle w:val="IntenseReference"/>
+        </w:rPr>
+        <w:t>ADDITIONAL INFORMATION</w:t>
+      </w:r>
+    </w:p>
+    <w:p>
+      <w:pPr>
+        <w:spacing w:line="276" w:lineRule="auto"/>
+      </w:pPr>
+      <w:r>
+        <w:rPr>
+          <w:b/>
+          <w:bCs/>
+        </w:rPr>
+        <w:t>Cultural/Linguistic Needs:</w:t>
+      </w:r>
+      <w:r>
+        <w:t xml:space="preserve"> {% if </w:t>
+      </w:r>
+      <w:proofErr w:type="spellStart"/>
+      <w:r>
+        <w:t>CulturalNeeds</w:t>
+      </w:r>
+      <w:proofErr w:type="spellEnd"/>
+      <w:r>
+        <w:t xml:space="preserve"> </w:t>
+      </w:r>
+      <w:proofErr w:type="gramStart"/>
+      <w:r>
+        <w:t xml:space="preserve">%}{{ </w:t>
+      </w:r>
+      <w:proofErr w:type="spellStart"/>
+      <w:r>
+        <w:t>CulturalNeeds</w:t>
+      </w:r>
+      <w:proofErr w:type="spellEnd"/>
+      <w:proofErr w:type="gramEnd"/>
+      <w:r>
+        <w:t xml:space="preserve"> </w:t>
+      </w:r>
+      <w:proofErr w:type="gramStart"/>
+      <w:r>
+        <w:t>}}{</w:t>
+      </w:r>
+      <w:proofErr w:type="gramEnd"/>
+      <w:r>
+        <w:t xml:space="preserve">% else </w:t>
+      </w:r>
+      <w:proofErr w:type="gramStart"/>
+      <w:r>
+        <w:t>%}None</w:t>
+      </w:r>
+      <w:proofErr w:type="gramEnd"/>
+      <w:r>
+        <w:t xml:space="preserve"> </w:t>
+      </w:r>
+      <w:proofErr w:type="gramStart"/>
+      <w:r>
+        <w:t>identified{</w:t>
+      </w:r>
+      <w:proofErr w:type="gramEnd"/>
+      <w:r>
+        <w:t>% endif %}</w:t>
+      </w:r>
+    </w:p>
+    <w:p>
+      <w:pPr>
+        <w:spacing w:line="276" w:lineRule="auto"/>
+      </w:pPr>
+      <w:r>
+        <w:rPr>
+          <w:b/>
+          <w:bCs/>
+        </w:rPr>
+        <w:t>Accessibility Requirements:</w:t>
+      </w:r>
+      <w:r>
+        <w:t xml:space="preserve"> {% if </w:t>
+      </w:r>
+      <w:proofErr w:type="spellStart"/>
+      <w:r>
+        <w:t>AccessibilityNeeds</w:t>
+      </w:r>
+      <w:proofErr w:type="spellEnd"/>
+      <w:r>
+        <w:t xml:space="preserve"> </w:t>
+      </w:r>
+      <w:proofErr w:type="gramStart"/>
+      <w:r>
+        <w:t xml:space="preserve">%}{{ </w:t>
+      </w:r>
+      <w:proofErr w:type="spellStart"/>
+      <w:r>
+        <w:t>AccessibilityNeeds</w:t>
+      </w:r>
+      <w:proofErr w:type="spellEnd"/>
+      <w:proofErr w:type="gramEnd"/>
+      <w:r>
+        <w:t xml:space="preserve"> </w:t>
+      </w:r>
+      <w:proofErr w:type="gramStart"/>
+      <w:r>
+        <w:t>}}{</w:t>
+      </w:r>
+      <w:proofErr w:type="gramEnd"/>
+      <w:r>
+        <w:t xml:space="preserve">% else </w:t>
+      </w:r>
+      <w:proofErr w:type="gramStart"/>
+      <w:r>
+        <w:t>%}None</w:t>
+      </w:r>
+      <w:proofErr w:type="gramEnd"/>
+      <w:r>
+        <w:t xml:space="preserve"> </w:t>
+      </w:r>
+      <w:proofErr w:type="gramStart"/>
+      <w:r>
+        <w:t>identified{</w:t>
+      </w:r>
+      <w:proofErr w:type="gramEnd"/>
+      <w:r>
+        <w:t>% endif %}</w:t>
+      </w:r>
+    </w:p>
+    <w:p>
+      <w:pPr>
+        <w:spacing w:line="276" w:lineRule="auto"/>
+      </w:pPr>
+      <w:r>
+        <w:rPr>
+          <w:b/>
+          <w:bCs/>
+        </w:rPr>
+        <w:t>Other Information:</w:t>
+      </w:r>
+      <w:r>
+        <w:t xml:space="preserve"> {% if </w:t>
+      </w:r>
+      <w:proofErr w:type="spellStart"/>
+      <w:r>
+        <w:t>OtherInfo</w:t>
+      </w:r>
+      <w:proofErr w:type="spellEnd"/>
+      <w:r>
+        <w:t xml:space="preserve"> </w:t>
+      </w:r>
+      <w:proofErr w:type="gramStart"/>
+      <w:r>
+        <w:t xml:space="preserve">%}{{ </w:t>
+      </w:r>
+      <w:proofErr w:type="spellStart"/>
+      <w:r>
+        <w:t>OtherInfo</w:t>
+      </w:r>
+      <w:proofErr w:type="spellEnd"/>
+      <w:proofErr w:type="gramEnd"/>
+      <w:r>
+        <w:t xml:space="preserve"> </w:t>
+      </w:r>
+      <w:proofErr w:type="gramStart"/>
+      <w:r>
+        <w:t>}}{</w:t>
+      </w:r>
+      <w:proofErr w:type="gramEnd"/>
+      <w:r>
+        <w:t xml:space="preserve">% else </w:t>
+      </w:r>
+      <w:proofErr w:type="gramStart"/>
+      <w:r>
+        <w:t>%}N</w:t>
+      </w:r>
+      <w:proofErr w:type="gramEnd"/>
+      <w:r>
+        <w:t>/</w:t>
+      </w:r>
+      <w:proofErr w:type="gramStart"/>
+      <w:r>
+        <w:t>A{</w:t>
+      </w:r>
+      <w:proofErr w:type="gramEnd"/>
+      <w:r>
+        <w:t>% endif %}</w:t>
+      </w:r>
+    </w:p>
+    <w:p>
+      <w:pPr>
+        <w:spacing w:line="276" w:lineRule="auto"/>
+      </w:pPr>
+    </w:p>
+    <w:p>
+      <w:pPr>
+        <w:spacing w:line="276" w:lineRule="auto"/>
+        <w:rPr>
+          <w:rStyle w:val="IntenseReference"/>
+        </w:rPr>
+      </w:pPr>
+      <w:r>
+        <w:rPr>
+          <w:rStyle w:val="IntenseReference"/>
+        </w:rPr>
+        <w:t>AGED CARE QUALITY STANDARDS COMPLIANCE</w:t>
+      </w:r>
+    </w:p>
+    <w:p>
+      <w:pPr>
+        <w:spacing w:line="276" w:lineRule="auto"/>
+      </w:pPr>
+      <w:r>
+        <w:t>This care plan has been developed in accordance with the Aged Care Quality Standards and CHSP Program Manual requirements.</w:t>
+      </w:r>
+    </w:p>
+    <w:p>
+      <w:pPr>
+        <w:spacing w:line="276" w:lineRule="auto"/>
+      </w:pPr>
+    </w:p>
+    <w:p>
+      <w:pPr>
+        <w:spacing w:line="276" w:lineRule="auto"/>
+        <w:rPr>
+          <w:rStyle w:val="IntenseReference"/>
+        </w:rPr>
+      </w:pPr>
+      <w:r>
+        <w:rPr>
+          <w:rStyle w:val="IntenseReference"/>
+        </w:rPr>
+        <w:t>PLAN APPROVAL AND SIGNATURES</w:t>
+      </w:r>
+    </w:p>
+    <w:p>
+      <w:pPr>
+        <w:spacing w:line="276" w:lineRule="auto"/>
+      </w:pPr>
+      <w:r>
+        <w:rPr>
+          <w:b/>
+          <w:bCs/>
+        </w:rPr>
+        <w:lastRenderedPageBreak/>
+        <w:t>Care Plan Created By:</w:t>
+      </w:r>
+      <w:r>
+        <w:t xml:space="preserve"> </w:t>
+      </w:r>
+      <w:proofErr w:type="gramStart"/>
+      <w:r>
+        <w:t xml:space="preserve">{{ </w:t>
+      </w:r>
+      <w:proofErr w:type="spellStart"/>
+      <w:r>
+        <w:t>StaffName</w:t>
+      </w:r>
+      <w:proofErr w:type="spellEnd"/>
+      <w:proofErr w:type="gramEnd"/>
+      <w:r>
+        <w:t xml:space="preserve"> }}</w:t>
+      </w:r>
+    </w:p>
+    <w:p>
+      <w:pPr>
+        <w:spacing w:line="276" w:lineRule="auto"/>
+      </w:pPr>
+      <w:r>
+        <w:rPr>
+          <w:b/>
+          <w:bCs/>
+        </w:rPr>
+        <w:t>Position:</w:t>
+      </w:r>
+      <w:r>
+        <w:t xml:space="preserve"> </w:t>
+      </w:r>
+      <w:proofErr w:type="gramStart"/>
+      <w:r>
+        <w:t xml:space="preserve">{{ </w:t>
+      </w:r>
+      <w:proofErr w:type="spellStart"/>
+      <w:r>
+        <w:t>StaffPosition</w:t>
+      </w:r>
+      <w:proofErr w:type="spellEnd"/>
       <w:proofErr w:type="gramEnd"/>
       <w:r>
         <w:t xml:space="preserve"> | </w:t>
@@ -895,7 +2877,7 @@
       </w:r>
       <w:proofErr w:type="gramEnd"/>
       <w:r>
-        <w:t>"12 months"</w:t>
+        <w:t>"Care Coordinator"</w:t>
       </w:r>
       <w:proofErr w:type="gramStart"/>
       <w:r>
@@ -906,21 +2888,74 @@
         <w:t>}</w:t>
       </w:r>
     </w:p>
-    <w:p/>
-    <w:p>
-      <w:r>
-        <w:t>WORK HEALTH AND SAFETY ASSESSMENT</w:t>
-      </w:r>
-    </w:p>
-    <w:p>
-      <w:r>
-        <w:t xml:space="preserve">WHS Assessment Completed: {% if </w:t>
+    <w:p>
+      <w:pPr>
+        <w:spacing w:line="276" w:lineRule="auto"/>
+      </w:pPr>
+      <w:r>
+        <w:rPr>
+          <w:b/>
+          <w:bCs/>
+        </w:rPr>
+        <w:t>Date:</w:t>
+      </w:r>
+      <w:r>
+        <w:t xml:space="preserve"> </w:t>
+      </w:r>
+      <w:proofErr w:type="gramStart"/>
+      <w:r>
+        <w:t xml:space="preserve">{{ </w:t>
       </w:r>
       <w:proofErr w:type="spellStart"/>
       <w:r>
-        <w:t>WHSAssessmentComplete</w:t>
+        <w:t>PlanCreatedDate</w:t>
       </w:r>
       <w:proofErr w:type="spellEnd"/>
+      <w:proofErr w:type="gramEnd"/>
+      <w:r>
+        <w:t xml:space="preserve"> }}</w:t>
+      </w:r>
+    </w:p>
+    <w:p>
+      <w:pPr>
+        <w:spacing w:line="276" w:lineRule="auto"/>
+        <w:rPr>
+          <w:b/>
+          <w:bCs/>
+        </w:rPr>
+      </w:pPr>
+      <w:r>
+        <w:rPr>
+          <w:b/>
+          <w:bCs/>
+        </w:rPr>
+        <w:t>Signature: _______________________</w:t>
+      </w:r>
+    </w:p>
+    <w:p>
+      <w:pPr>
+        <w:spacing w:line="276" w:lineRule="auto"/>
+      </w:pPr>
+    </w:p>
+    <w:p>
+      <w:pPr>
+        <w:spacing w:line="276" w:lineRule="auto"/>
+      </w:pPr>
+      <w:r>
+        <w:rPr>
+          <w:b/>
+          <w:bCs/>
+        </w:rPr>
+        <w:t>Client Consultation Completed:</w:t>
+      </w:r>
+      <w:r>
+        <w:t xml:space="preserve"> {% if </w:t>
+      </w:r>
+      <w:proofErr w:type="spellStart"/>
+      <w:r>
+        <w:t>ClientConsulted</w:t>
+      </w:r>
+      <w:proofErr w:type="spellEnd"/>
       <w:r>
         <w:t xml:space="preserve"> == "true" </w:t>
       </w:r>
@@ -974,8 +3009,49 @@
       </w:r>
     </w:p>
     <w:p>
-      <w:r>
-        <w:t xml:space="preserve">Assessment Date: </w:t>
+      <w:pPr>
+        <w:spacing w:line="276" w:lineRule="auto"/>
+      </w:pPr>
+      <w:r>
+        <w:rPr>
+          <w:b/>
+          <w:bCs/>
+        </w:rPr>
+        <w:t>Client Name</w:t>
+      </w:r>
+      <w:r>
+        <w:t xml:space="preserve">: </w:t>
+      </w:r>
+      <w:proofErr w:type="gramStart"/>
+      <w:r>
+        <w:t>{{ FirstName</w:t>
+      </w:r>
+      <w:proofErr w:type="gramEnd"/>
+      <w:r>
+        <w:t xml:space="preserve"> }} </w:t>
+      </w:r>
+      <w:proofErr w:type="gramStart"/>
+      <w:r>
+        <w:t>{{ LastName</w:t>
+      </w:r>
+      <w:proofErr w:type="gramEnd"/>
+      <w:r>
+        <w:t xml:space="preserve"> }}</w:t>
+      </w:r>
+    </w:p>
+    <w:p>
+      <w:pPr>
+        <w:spacing w:line="276" w:lineRule="auto"/>
+      </w:pPr>
+      <w:r>
+        <w:rPr>
+          <w:b/>
+          <w:bCs/>
+        </w:rPr>
+        <w:t>Date:</w:t>
+      </w:r>
+      <w:r>
+        <w:t xml:space="preserve"> </w:t>
       </w:r>
       <w:proofErr w:type="gramStart"/>
       <w:r>
@@ -983,7 +3059,7 @@
       </w:r>
       <w:proofErr w:type="spellStart"/>
       <w:r>
-        <w:t>WHSAssessmentDate</w:t>
+        <w:t>ClientConsultDate</w:t>
       </w:r>
       <w:proofErr w:type="spellEnd"/>
       <w:proofErr w:type="gramEnd"/>
@@ -991,477 +3067,213 @@
         <w:t xml:space="preserve"> }}</w:t>
       </w:r>
     </w:p>
-    <w:p/>
-    <w:p>
-      <w:r>
-        <w:t>IDENTIFIED WHS RISKS:</w:t>
-      </w:r>
-    </w:p>
-    <w:p>
-      <w:r>
-        <w:t xml:space="preserve">{% if </w:t>
+    <w:p>
+      <w:pPr>
+        <w:spacing w:line="276" w:lineRule="auto"/>
+        <w:rPr>
+          <w:b/>
+          <w:bCs/>
+        </w:rPr>
+      </w:pPr>
+      <w:r>
+        <w:rPr>
+          <w:b/>
+          <w:bCs/>
+        </w:rPr>
+        <w:t>Client/Representative Signature: _______________________</w:t>
+      </w:r>
+    </w:p>
+    <w:p>
+      <w:pPr>
+        <w:spacing w:line="276" w:lineRule="auto"/>
+      </w:pPr>
+    </w:p>
+    <w:p>
+      <w:pPr>
+        <w:spacing w:line="276" w:lineRule="auto"/>
+        <w:rPr>
+          <w:b/>
+          <w:bCs/>
+        </w:rPr>
+      </w:pPr>
+      <w:r>
+        <w:rPr>
+          <w:b/>
+          <w:bCs/>
+        </w:rPr>
+        <w:t>Supervisor Review:</w:t>
+      </w:r>
+    </w:p>
+    <w:p>
+      <w:pPr>
+        <w:spacing w:line="276" w:lineRule="auto"/>
+      </w:pPr>
+      <w:r>
+        <w:rPr>
+          <w:b/>
+          <w:bCs/>
+        </w:rPr>
+        <w:t>Reviewed By:</w:t>
+      </w:r>
+      <w:r>
+        <w:t xml:space="preserve"> </w:t>
+      </w:r>
+      <w:proofErr w:type="gramStart"/>
+      <w:r>
+        <w:t xml:space="preserve">{{ </w:t>
       </w:r>
       <w:proofErr w:type="spellStart"/>
       <w:r>
-        <w:t>WHSIssues</w:t>
+        <w:t>SupervisorName</w:t>
       </w:r>
       <w:proofErr w:type="spellEnd"/>
-      <w:r>
-        <w:t xml:space="preserve"> </w:t>
-      </w:r>
-      <w:proofErr w:type="gramStart"/>
-      <w:r>
-        <w:t xml:space="preserve">%}{{ </w:t>
+      <w:proofErr w:type="gramEnd"/>
+      <w:r>
+        <w:t xml:space="preserve"> }}</w:t>
+      </w:r>
+    </w:p>
+    <w:p>
+      <w:pPr>
+        <w:spacing w:line="276" w:lineRule="auto"/>
+      </w:pPr>
+      <w:r>
+        <w:rPr>
+          <w:b/>
+          <w:bCs/>
+        </w:rPr>
+        <w:t>Date:</w:t>
+      </w:r>
+      <w:r>
+        <w:t xml:space="preserve"> </w:t>
+      </w:r>
+      <w:proofErr w:type="gramStart"/>
+      <w:r>
+        <w:t xml:space="preserve">{{ </w:t>
       </w:r>
       <w:proofErr w:type="spellStart"/>
       <w:r>
-        <w:t>WHSIssues</w:t>
+        <w:t>SupervisorReviewDate</w:t>
       </w:r>
       <w:proofErr w:type="spellEnd"/>
       <w:proofErr w:type="gramEnd"/>
       <w:r>
-        <w:t xml:space="preserve"> </w:t>
-      </w:r>
-      <w:proofErr w:type="gramStart"/>
-      <w:r>
-        <w:t>}}{</w:t>
-      </w:r>
-      <w:proofErr w:type="gramEnd"/>
-      <w:r>
-        <w:t xml:space="preserve">% else </w:t>
-      </w:r>
-      <w:proofErr w:type="gramStart"/>
-      <w:r>
-        <w:t>%}No</w:t>
-      </w:r>
-      <w:proofErr w:type="gramEnd"/>
-      <w:r>
-        <w:t xml:space="preserve"> specific risks identified at time of </w:t>
-      </w:r>
-      <w:proofErr w:type="gramStart"/>
-      <w:r>
-        <w:t>assessment{</w:t>
-      </w:r>
-      <w:proofErr w:type="gramEnd"/>
-      <w:r>
-        <w:t>% endif %}</w:t>
-      </w:r>
-    </w:p>
-    <w:p/>
-    <w:p>
-      <w:r>
-        <w:t>RISK MITIGATION MEASURES:</w:t>
-      </w:r>
-    </w:p>
-    <w:p>
-      <w:r>
-        <w:t xml:space="preserve">{% if </w:t>
+        <w:t xml:space="preserve"> }}</w:t>
+      </w:r>
+    </w:p>
+    <w:p>
+      <w:pPr>
+        <w:spacing w:line="276" w:lineRule="auto"/>
+        <w:rPr>
+          <w:b/>
+          <w:bCs/>
+        </w:rPr>
+      </w:pPr>
+      <w:r>
+        <w:rPr>
+          <w:b/>
+          <w:bCs/>
+        </w:rPr>
+        <w:t>Signature: _______________________</w:t>
+      </w:r>
+    </w:p>
+    <w:p>
+      <w:pPr>
+        <w:spacing w:line="276" w:lineRule="auto"/>
+      </w:pPr>
+    </w:p>
+    <w:p>
+      <w:pPr>
+        <w:spacing w:line="276" w:lineRule="auto"/>
+        <w:rPr>
+          <w:rStyle w:val="IntenseReference"/>
+        </w:rPr>
+      </w:pPr>
+      <w:r>
+        <w:rPr>
+          <w:rStyle w:val="IntenseReference"/>
+        </w:rPr>
+        <w:t>LAST UPDATED</w:t>
+      </w:r>
+    </w:p>
+    <w:p>
+      <w:pPr>
+        <w:spacing w:line="276" w:lineRule="auto"/>
+      </w:pPr>
+      <w:r>
+        <w:rPr>
+          <w:b/>
+          <w:bCs/>
+        </w:rPr>
+        <w:t>Date</w:t>
+      </w:r>
+      <w:r>
+        <w:t xml:space="preserve">: </w:t>
+      </w:r>
+      <w:proofErr w:type="gramStart"/>
+      <w:r>
+        <w:t xml:space="preserve">{{ </w:t>
       </w:r>
       <w:proofErr w:type="spellStart"/>
       <w:r>
-        <w:t>RiskMitigation</w:t>
+        <w:t>UpdateDate</w:t>
       </w:r>
       <w:proofErr w:type="spellEnd"/>
-      <w:r>
-        <w:t xml:space="preserve"> </w:t>
-      </w:r>
-      <w:proofErr w:type="gramStart"/>
-      <w:r>
-        <w:t xml:space="preserve">%}{{ </w:t>
+      <w:proofErr w:type="gramEnd"/>
+      <w:r>
+        <w:t xml:space="preserve"> }}</w:t>
+      </w:r>
+    </w:p>
+    <w:p>
+      <w:pPr>
+        <w:spacing w:line="276" w:lineRule="auto"/>
+      </w:pPr>
+      <w:r>
+        <w:rPr>
+          <w:b/>
+          <w:bCs/>
+        </w:rPr>
+        <w:t>Updated By:</w:t>
+      </w:r>
+      <w:r>
+        <w:t xml:space="preserve"> </w:t>
+      </w:r>
+      <w:proofErr w:type="gramStart"/>
+      <w:r>
+        <w:t xml:space="preserve">{{ </w:t>
       </w:r>
       <w:proofErr w:type="spellStart"/>
       <w:r>
-        <w:t>RiskMitigation</w:t>
+        <w:t>UpdatedBy</w:t>
       </w:r>
       <w:proofErr w:type="spellEnd"/>
       <w:proofErr w:type="gramEnd"/>
       <w:r>
-        <w:t xml:space="preserve"> </w:t>
-      </w:r>
-      <w:proofErr w:type="gramStart"/>
-      <w:r>
-        <w:t>}}{</w:t>
-      </w:r>
-      <w:proofErr w:type="gramEnd"/>
-      <w:r>
-        <w:t xml:space="preserve">% else </w:t>
-      </w:r>
-      <w:proofErr w:type="gramStart"/>
-      <w:r>
-        <w:t>%}Standard</w:t>
-      </w:r>
-      <w:proofErr w:type="gramEnd"/>
-      <w:r>
-        <w:t xml:space="preserve"> safety protocols to be </w:t>
-      </w:r>
-      <w:proofErr w:type="gramStart"/>
-      <w:r>
-        <w:t>followed{</w:t>
-      </w:r>
-      <w:proofErr w:type="gramEnd"/>
-      <w:r>
-        <w:t>% endif %}</w:t>
-      </w:r>
-    </w:p>
-    <w:p/>
-    <w:p>
-      <w:r>
-        <w:t>FIRE SAFETY AND EMERGENCY EVACUATION PLAN</w:t>
-      </w:r>
-    </w:p>
-    <w:p>
-      <w:r>
-        <w:t xml:space="preserve">Fire Safety Plan Required: {% if FSEP == "true" </w:t>
-      </w:r>
-      <w:proofErr w:type="gramStart"/>
-      <w:r>
-        <w:t>%}☑</w:t>
-      </w:r>
-      <w:proofErr w:type="gramEnd"/>
-      <w:r>
-        <w:t xml:space="preserve"> </w:t>
-      </w:r>
-      <w:proofErr w:type="gramStart"/>
-      <w:r>
-        <w:t>Yes  ☐</w:t>
-      </w:r>
-      <w:proofErr w:type="gramEnd"/>
-      <w:r>
-        <w:t xml:space="preserve"> </w:t>
-      </w:r>
-      <w:proofErr w:type="gramStart"/>
-      <w:r>
-        <w:t>No{</w:t>
-      </w:r>
-      <w:proofErr w:type="gramEnd"/>
-      <w:r>
-        <w:t xml:space="preserve">% else </w:t>
-      </w:r>
-      <w:proofErr w:type="gramStart"/>
-      <w:r>
-        <w:t>%}☐</w:t>
-      </w:r>
-      <w:proofErr w:type="gramEnd"/>
-      <w:r>
-        <w:t xml:space="preserve"> </w:t>
-      </w:r>
-      <w:proofErr w:type="gramStart"/>
-      <w:r>
-        <w:t>Yes  ☑</w:t>
-      </w:r>
-      <w:proofErr w:type="gramEnd"/>
-      <w:r>
-        <w:t xml:space="preserve"> </w:t>
-      </w:r>
-      <w:proofErr w:type="gramStart"/>
-      <w:r>
-        <w:t>No{</w:t>
-      </w:r>
-      <w:proofErr w:type="gramEnd"/>
-      <w:r>
-        <w:t>% endif %}</w:t>
-      </w:r>
-    </w:p>
-    <w:p>
-      <w:r>
-        <w:t xml:space="preserve">Plan Completed: {% if </w:t>
+        <w:t xml:space="preserve"> }}</w:t>
+      </w:r>
+    </w:p>
+    <w:p>
+      <w:pPr>
+        <w:spacing w:line="276" w:lineRule="auto"/>
+      </w:pPr>
+      <w:r>
+        <w:rPr>
+          <w:b/>
+          <w:bCs/>
+        </w:rPr>
+        <w:t>Reason for Update:</w:t>
+      </w:r>
+      <w:r>
+        <w:t xml:space="preserve"> </w:t>
+      </w:r>
+      <w:proofErr w:type="gramStart"/>
+      <w:r>
+        <w:t xml:space="preserve">{{ </w:t>
       </w:r>
       <w:proofErr w:type="spellStart"/>
       <w:r>
-        <w:t>FSPCompleted</w:t>
+        <w:t>UpdateReason</w:t>
       </w:r>
       <w:proofErr w:type="spellEnd"/>
-      <w:r>
-        <w:t xml:space="preserve"> == "true" </w:t>
-      </w:r>
-      <w:proofErr w:type="gramStart"/>
-      <w:r>
-        <w:t>%}☑</w:t>
-      </w:r>
-      <w:proofErr w:type="gramEnd"/>
-      <w:r>
-        <w:t xml:space="preserve"> </w:t>
-      </w:r>
-      <w:proofErr w:type="gramStart"/>
-      <w:r>
-        <w:t>Yes  ☐</w:t>
-      </w:r>
-      <w:proofErr w:type="gramEnd"/>
-      <w:r>
-        <w:t xml:space="preserve"> </w:t>
-      </w:r>
-      <w:proofErr w:type="gramStart"/>
-      <w:r>
-        <w:t>No{</w:t>
-      </w:r>
-      <w:proofErr w:type="gramEnd"/>
-      <w:r>
-        <w:t xml:space="preserve">% else </w:t>
-      </w:r>
-      <w:proofErr w:type="gramStart"/>
-      <w:r>
-        <w:t>%}☐</w:t>
-      </w:r>
-      <w:proofErr w:type="gramEnd"/>
-      <w:r>
-        <w:t xml:space="preserve"> </w:t>
-      </w:r>
-      <w:proofErr w:type="gramStart"/>
-      <w:r>
-        <w:t>Yes  ☑</w:t>
-      </w:r>
-      <w:proofErr w:type="gramEnd"/>
-      <w:r>
-        <w:t xml:space="preserve"> </w:t>
-      </w:r>
-      <w:proofErr w:type="gramStart"/>
-      <w:r>
-        <w:t>No{</w:t>
-      </w:r>
-      <w:proofErr w:type="gramEnd"/>
-      <w:r>
-        <w:t>% endif %}</w:t>
-      </w:r>
-    </w:p>
-    <w:p/>
-    <w:p>
-      <w:r>
-        <w:t>EMERGENCY RESPONSE PLAN</w:t>
-      </w:r>
-    </w:p>
-    <w:p>
-      <w:r>
-        <w:t xml:space="preserve">Emergency Plan Required: {% if EP == "true" </w:t>
-      </w:r>
-      <w:proofErr w:type="gramStart"/>
-      <w:r>
-        <w:t>%}☑</w:t>
-      </w:r>
-      <w:proofErr w:type="gramEnd"/>
-      <w:r>
-        <w:t xml:space="preserve"> </w:t>
-      </w:r>
-      <w:proofErr w:type="gramStart"/>
-      <w:r>
-        <w:t>Yes  ☐</w:t>
-      </w:r>
-      <w:proofErr w:type="gramEnd"/>
-      <w:r>
-        <w:t xml:space="preserve"> </w:t>
-      </w:r>
-      <w:proofErr w:type="gramStart"/>
-      <w:r>
-        <w:t>No{</w:t>
-      </w:r>
-      <w:proofErr w:type="gramEnd"/>
-      <w:r>
-        <w:t xml:space="preserve">% else </w:t>
-      </w:r>
-      <w:proofErr w:type="gramStart"/>
-      <w:r>
-        <w:t>%}☐</w:t>
-      </w:r>
-      <w:proofErr w:type="gramEnd"/>
-      <w:r>
-        <w:t xml:space="preserve"> </w:t>
-      </w:r>
-      <w:proofErr w:type="gramStart"/>
-      <w:r>
-        <w:t>Yes  ☑</w:t>
-      </w:r>
-      <w:proofErr w:type="gramEnd"/>
-      <w:r>
-        <w:t xml:space="preserve"> </w:t>
-      </w:r>
-      <w:proofErr w:type="gramStart"/>
-      <w:r>
-        <w:t>No{</w:t>
-      </w:r>
-      <w:proofErr w:type="gramEnd"/>
-      <w:r>
-        <w:t>% endif %}</w:t>
-      </w:r>
-    </w:p>
-    <w:p>
-      <w:r>
-        <w:t xml:space="preserve">Plan Details: {% if </w:t>
-      </w:r>
-      <w:proofErr w:type="spellStart"/>
-      <w:r>
-        <w:t>EmergencyPlanDetails</w:t>
-      </w:r>
-      <w:proofErr w:type="spellEnd"/>
-      <w:r>
-        <w:t xml:space="preserve"> </w:t>
-      </w:r>
-      <w:proofErr w:type="gramStart"/>
-      <w:r>
-        <w:t xml:space="preserve">%}{{ </w:t>
-      </w:r>
-      <w:proofErr w:type="spellStart"/>
-      <w:r>
-        <w:t>EmergencyPlanDetails</w:t>
-      </w:r>
-      <w:proofErr w:type="spellEnd"/>
-      <w:proofErr w:type="gramEnd"/>
-      <w:r>
-        <w:t xml:space="preserve"> </w:t>
-      </w:r>
-      <w:proofErr w:type="gramStart"/>
-      <w:r>
-        <w:t>}}{</w:t>
-      </w:r>
-      <w:proofErr w:type="gramEnd"/>
-      <w:r>
-        <w:t xml:space="preserve">% else </w:t>
-      </w:r>
-      <w:proofErr w:type="gramStart"/>
-      <w:r>
-        <w:t>%}Standard</w:t>
-      </w:r>
-      <w:proofErr w:type="gramEnd"/>
-      <w:r>
-        <w:t xml:space="preserve"> emergency procedures </w:t>
-      </w:r>
-      <w:proofErr w:type="gramStart"/>
-      <w:r>
-        <w:t>apply{</w:t>
-      </w:r>
-      <w:proofErr w:type="gramEnd"/>
-      <w:r>
-        <w:t>% endif %}</w:t>
-      </w:r>
-    </w:p>
-    <w:p/>
-    <w:p>
-      <w:r>
-        <w:t>ASSISTANCE TASKS (CAURA SERVICES)</w:t>
-      </w:r>
-    </w:p>
-    <w:p>
-      <w:r>
-        <w:t xml:space="preserve">{% if Task1 </w:t>
-      </w:r>
-      <w:proofErr w:type="gramStart"/>
-      <w:r>
-        <w:t>%}•</w:t>
-      </w:r>
-      <w:proofErr w:type="gramEnd"/>
-      <w:r>
-        <w:t xml:space="preserve"> </w:t>
-      </w:r>
-      <w:proofErr w:type="gramStart"/>
-      <w:r>
-        <w:t>{{ Task1 }}{</w:t>
-      </w:r>
-      <w:proofErr w:type="gramEnd"/>
-      <w:r>
-        <w:t>% endif %}</w:t>
-      </w:r>
-    </w:p>
-    <w:p>
-      <w:r>
-        <w:t xml:space="preserve">{% if Task2 </w:t>
-      </w:r>
-      <w:proofErr w:type="gramStart"/>
-      <w:r>
-        <w:t>%}•</w:t>
-      </w:r>
-      <w:proofErr w:type="gramEnd"/>
-      <w:r>
-        <w:t xml:space="preserve"> </w:t>
-      </w:r>
-      <w:proofErr w:type="gramStart"/>
-      <w:r>
-        <w:t>{{ Task2 }}{</w:t>
-      </w:r>
-      <w:proofErr w:type="gramEnd"/>
-      <w:r>
-        <w:t>% endif %}</w:t>
-      </w:r>
-    </w:p>
-    <w:p>
-      <w:r>
-        <w:t xml:space="preserve">{% if Task3 </w:t>
-      </w:r>
-      <w:proofErr w:type="gramStart"/>
-      <w:r>
-        <w:t>%}•</w:t>
-      </w:r>
-      <w:proofErr w:type="gramEnd"/>
-      <w:r>
-        <w:t xml:space="preserve"> </w:t>
-      </w:r>
-      <w:proofErr w:type="gramStart"/>
-      <w:r>
-        <w:t>{{ Task3 }}{</w:t>
-      </w:r>
-      <w:proofErr w:type="gramEnd"/>
-      <w:r>
-        <w:t>% endif %}</w:t>
-      </w:r>
-    </w:p>
-    <w:p>
-      <w:r>
-        <w:t xml:space="preserve">{% if Task4 </w:t>
-      </w:r>
-      <w:proofErr w:type="gramStart"/>
-      <w:r>
-        <w:t>%}•</w:t>
-      </w:r>
-      <w:proofErr w:type="gramEnd"/>
-      <w:r>
-        <w:t xml:space="preserve"> </w:t>
-      </w:r>
-      <w:proofErr w:type="gramStart"/>
-      <w:r>
-        <w:t>{{ Task4 }}{</w:t>
-      </w:r>
-      <w:proofErr w:type="gramEnd"/>
-      <w:r>
-        <w:t>% endif %}</w:t>
-      </w:r>
-    </w:p>
-    <w:p/>
-    <w:p>
-      <w:r>
-        <w:t>CAURA SERVICE MODEL</w:t>
-      </w:r>
-    </w:p>
-    <w:p>
-      <w:r>
-        <w:t>Garden Maintenance Focus: Monthly visits for essential pruning, yard clearance, and lawn mowing to maintain client safety and property access</w:t>
-      </w:r>
-    </w:p>
-    <w:p>
-      <w:r>
-        <w:t>Make-Safe Services: Biannual comprehensive property assessments including window cleaning, gutter cleaning, hazard identification and safety repairs</w:t>
-      </w:r>
-    </w:p>
-    <w:p>
-      <w:r>
-        <w:t>Domestic Assistance Focus: Fortnightly 2-hour house cleaning sessions with occasional unaccompanied shopping support as required</w:t>
-      </w:r>
-    </w:p>
-    <w:p/>
-    <w:p>
-      <w:r>
-        <w:t>CLIENT CONTRIBUTION ARRANGEMENTS</w:t>
-      </w:r>
-    </w:p>
-    <w:p>
-      <w:r>
-        <w:t xml:space="preserve">Fee Structure: </w:t>
-      </w:r>
-      <w:proofErr w:type="gramStart"/>
-      <w:r>
-        <w:t xml:space="preserve">{{ </w:t>
-      </w:r>
-      <w:proofErr w:type="spellStart"/>
-      <w:r>
-        <w:t>ClientContribution</w:t>
-      </w:r>
-      <w:proofErr w:type="spellEnd"/>
       <w:proofErr w:type="gramEnd"/>
       <w:r>
         <w:t xml:space="preserve"> | </w:t>
@@ -1472,15 +3284,7 @@
       </w:r>
       <w:proofErr w:type="gramEnd"/>
       <w:r>
-        <w:t xml:space="preserve">"As per </w:t>
-      </w:r>
-      <w:proofErr w:type="spellStart"/>
-      <w:r>
-        <w:t>Caura's</w:t>
-      </w:r>
-      <w:proofErr w:type="spellEnd"/>
-      <w:r>
-        <w:t xml:space="preserve"> Client Contribution Policy"</w:t>
+        <w:t>"Routine review"</w:t>
       </w:r>
       <w:proofErr w:type="gramStart"/>
       <w:r>
@@ -1491,636 +3295,8 @@
         <w:t>}</w:t>
       </w:r>
     </w:p>
-    <w:p>
-      <w:r>
-        <w:t xml:space="preserve">Hardship Provisions Explained: {% if </w:t>
-      </w:r>
-      <w:proofErr w:type="spellStart"/>
-      <w:r>
-        <w:t>HardshipExplained</w:t>
-      </w:r>
-      <w:proofErr w:type="spellEnd"/>
-      <w:r>
-        <w:t xml:space="preserve"> == "true" </w:t>
-      </w:r>
-      <w:proofErr w:type="gramStart"/>
-      <w:r>
-        <w:t>%}☑</w:t>
-      </w:r>
-      <w:proofErr w:type="gramEnd"/>
-      <w:r>
-        <w:t xml:space="preserve"> </w:t>
-      </w:r>
-      <w:proofErr w:type="gramStart"/>
-      <w:r>
-        <w:t>Yes  ☐</w:t>
-      </w:r>
-      <w:proofErr w:type="gramEnd"/>
-      <w:r>
-        <w:t xml:space="preserve"> </w:t>
-      </w:r>
-      <w:proofErr w:type="gramStart"/>
-      <w:r>
-        <w:t>No{</w:t>
-      </w:r>
-      <w:proofErr w:type="gramEnd"/>
-      <w:r>
-        <w:t xml:space="preserve">% else </w:t>
-      </w:r>
-      <w:proofErr w:type="gramStart"/>
-      <w:r>
-        <w:t>%}☐</w:t>
-      </w:r>
-      <w:proofErr w:type="gramEnd"/>
-      <w:r>
-        <w:t xml:space="preserve"> </w:t>
-      </w:r>
-      <w:proofErr w:type="gramStart"/>
-      <w:r>
-        <w:t>Yes  ☑</w:t>
-      </w:r>
-      <w:proofErr w:type="gramEnd"/>
-      <w:r>
-        <w:t xml:space="preserve"> </w:t>
-      </w:r>
-      <w:proofErr w:type="gramStart"/>
-      <w:r>
-        <w:t>No{</w:t>
-      </w:r>
-      <w:proofErr w:type="gramEnd"/>
-      <w:r>
-        <w:t>% endif %}</w:t>
-      </w:r>
-    </w:p>
-    <w:p/>
-    <w:p>
-      <w:r>
-        <w:t>SERVICE MONITORING AND REVIEW</w:t>
-      </w:r>
-    </w:p>
-    <w:p>
-      <w:r>
-        <w:t xml:space="preserve">12-Month Review Due: </w:t>
-      </w:r>
-      <w:proofErr w:type="gramStart"/>
-      <w:r>
-        <w:t xml:space="preserve">{{ </w:t>
-      </w:r>
-      <w:proofErr w:type="spellStart"/>
-      <w:r>
-        <w:t>TwelveMonthReviewDate</w:t>
-      </w:r>
-      <w:proofErr w:type="spellEnd"/>
-      <w:proofErr w:type="gramEnd"/>
-      <w:r>
-        <w:t xml:space="preserve"> }}</w:t>
-      </w:r>
-    </w:p>
-    <w:p>
-      <w:r>
-        <w:t>Support Plan Reviews: As required based on changing needs</w:t>
-      </w:r>
-    </w:p>
-    <w:p>
-      <w:r>
-        <w:t xml:space="preserve">My Aged Care Record Updated: {% if </w:t>
-      </w:r>
-      <w:proofErr w:type="spellStart"/>
-      <w:r>
-        <w:t>MACRecordUpdated</w:t>
-      </w:r>
-      <w:proofErr w:type="spellEnd"/>
-      <w:r>
-        <w:t xml:space="preserve"> == "true" </w:t>
-      </w:r>
-      <w:proofErr w:type="gramStart"/>
-      <w:r>
-        <w:t>%}☑</w:t>
-      </w:r>
-      <w:proofErr w:type="gramEnd"/>
-      <w:r>
-        <w:t xml:space="preserve"> </w:t>
-      </w:r>
-      <w:proofErr w:type="gramStart"/>
-      <w:r>
-        <w:t>Yes  ☐</w:t>
-      </w:r>
-      <w:proofErr w:type="gramEnd"/>
-      <w:r>
-        <w:t xml:space="preserve"> </w:t>
-      </w:r>
-      <w:proofErr w:type="gramStart"/>
-      <w:r>
-        <w:t>No{</w:t>
-      </w:r>
-      <w:proofErr w:type="gramEnd"/>
-      <w:r>
-        <w:t xml:space="preserve">% else </w:t>
-      </w:r>
-      <w:proofErr w:type="gramStart"/>
-      <w:r>
-        <w:t>%}☐</w:t>
-      </w:r>
-      <w:proofErr w:type="gramEnd"/>
-      <w:r>
-        <w:t xml:space="preserve"> </w:t>
-      </w:r>
-      <w:proofErr w:type="gramStart"/>
-      <w:r>
-        <w:t>Yes  ☑</w:t>
-      </w:r>
-      <w:proofErr w:type="gramEnd"/>
-      <w:r>
-        <w:t xml:space="preserve"> </w:t>
-      </w:r>
-      <w:proofErr w:type="gramStart"/>
-      <w:r>
-        <w:t>No{</w:t>
-      </w:r>
-      <w:proofErr w:type="gramEnd"/>
-      <w:r>
-        <w:t>% endif %}</w:t>
-      </w:r>
-    </w:p>
-    <w:p/>
-    <w:p>
-      <w:r>
-        <w:t>ADDITIONAL INFORMATION</w:t>
-      </w:r>
-    </w:p>
-    <w:p>
-      <w:r>
-        <w:t xml:space="preserve">Cultural/Linguistic Needs: {% if </w:t>
-      </w:r>
-      <w:proofErr w:type="spellStart"/>
-      <w:r>
-        <w:t>CulturalNeeds</w:t>
-      </w:r>
-      <w:proofErr w:type="spellEnd"/>
-      <w:r>
-        <w:t xml:space="preserve"> </w:t>
-      </w:r>
-      <w:proofErr w:type="gramStart"/>
-      <w:r>
-        <w:t xml:space="preserve">%}{{ </w:t>
-      </w:r>
-      <w:proofErr w:type="spellStart"/>
-      <w:r>
-        <w:t>CulturalNeeds</w:t>
-      </w:r>
-      <w:proofErr w:type="spellEnd"/>
-      <w:proofErr w:type="gramEnd"/>
-      <w:r>
-        <w:t xml:space="preserve"> </w:t>
-      </w:r>
-      <w:proofErr w:type="gramStart"/>
-      <w:r>
-        <w:t>}}{</w:t>
-      </w:r>
-      <w:proofErr w:type="gramEnd"/>
-      <w:r>
-        <w:t xml:space="preserve">% else </w:t>
-      </w:r>
-      <w:proofErr w:type="gramStart"/>
-      <w:r>
-        <w:t>%}None</w:t>
-      </w:r>
-      <w:proofErr w:type="gramEnd"/>
-      <w:r>
-        <w:t xml:space="preserve"> </w:t>
-      </w:r>
-      <w:proofErr w:type="gramStart"/>
-      <w:r>
-        <w:t>identified{</w:t>
-      </w:r>
-      <w:proofErr w:type="gramEnd"/>
-      <w:r>
-        <w:t>% endif %}</w:t>
-      </w:r>
-    </w:p>
-    <w:p>
-      <w:r>
-        <w:t xml:space="preserve">Accessibility Requirements: {% if </w:t>
-      </w:r>
-      <w:proofErr w:type="spellStart"/>
-      <w:r>
-        <w:t>AccessibilityNeeds</w:t>
-      </w:r>
-      <w:proofErr w:type="spellEnd"/>
-      <w:r>
-        <w:t xml:space="preserve"> </w:t>
-      </w:r>
-      <w:proofErr w:type="gramStart"/>
-      <w:r>
-        <w:t xml:space="preserve">%}{{ </w:t>
-      </w:r>
-      <w:proofErr w:type="spellStart"/>
-      <w:r>
-        <w:t>AccessibilityNeeds</w:t>
-      </w:r>
-      <w:proofErr w:type="spellEnd"/>
-      <w:proofErr w:type="gramEnd"/>
-      <w:r>
-        <w:t xml:space="preserve"> </w:t>
-      </w:r>
-      <w:proofErr w:type="gramStart"/>
-      <w:r>
-        <w:t>}}{</w:t>
-      </w:r>
-      <w:proofErr w:type="gramEnd"/>
-      <w:r>
-        <w:t xml:space="preserve">% else </w:t>
-      </w:r>
-      <w:proofErr w:type="gramStart"/>
-      <w:r>
-        <w:t>%}None</w:t>
-      </w:r>
-      <w:proofErr w:type="gramEnd"/>
-      <w:r>
-        <w:t xml:space="preserve"> </w:t>
-      </w:r>
-      <w:proofErr w:type="gramStart"/>
-      <w:r>
-        <w:t>identified{</w:t>
-      </w:r>
-      <w:proofErr w:type="gramEnd"/>
-      <w:r>
-        <w:t>% endif %}</w:t>
-      </w:r>
-    </w:p>
-    <w:p>
-      <w:r>
-        <w:t xml:space="preserve">Other Information: {% if </w:t>
-      </w:r>
-      <w:proofErr w:type="spellStart"/>
-      <w:r>
-        <w:t>OtherInfo</w:t>
-      </w:r>
-      <w:proofErr w:type="spellEnd"/>
-      <w:r>
-        <w:t xml:space="preserve"> </w:t>
-      </w:r>
-      <w:proofErr w:type="gramStart"/>
-      <w:r>
-        <w:t xml:space="preserve">%}{{ </w:t>
-      </w:r>
-      <w:proofErr w:type="spellStart"/>
-      <w:r>
-        <w:t>OtherInfo</w:t>
-      </w:r>
-      <w:proofErr w:type="spellEnd"/>
-      <w:proofErr w:type="gramEnd"/>
-      <w:r>
-        <w:t xml:space="preserve"> </w:t>
-      </w:r>
-      <w:proofErr w:type="gramStart"/>
-      <w:r>
-        <w:t>}}{</w:t>
-      </w:r>
-      <w:proofErr w:type="gramEnd"/>
-      <w:r>
-        <w:t xml:space="preserve">% else </w:t>
-      </w:r>
-      <w:proofErr w:type="gramStart"/>
-      <w:r>
-        <w:t>%}N</w:t>
-      </w:r>
-      <w:proofErr w:type="gramEnd"/>
-      <w:r>
-        <w:t>/</w:t>
-      </w:r>
-      <w:proofErr w:type="gramStart"/>
-      <w:r>
-        <w:t>A{</w:t>
-      </w:r>
-      <w:proofErr w:type="gramEnd"/>
-      <w:r>
-        <w:t>% endif %}</w:t>
-      </w:r>
-    </w:p>
-    <w:p/>
-    <w:p>
-      <w:r>
-        <w:t>AGED CARE QUALITY STANDARDS COMPLIANCE</w:t>
-      </w:r>
-    </w:p>
-    <w:p>
-      <w:r>
-        <w:t>This care plan has been developed in accordance with the Aged Care Quality Standards and CHSP Program Manual requirements.</w:t>
-      </w:r>
-    </w:p>
-    <w:p/>
-    <w:p>
-      <w:r>
-        <w:t>PLAN APPROVAL AND SIGNATURES</w:t>
-      </w:r>
-    </w:p>
-    <w:p>
-      <w:r>
-        <w:t xml:space="preserve">Care Plan Created By: </w:t>
-      </w:r>
-      <w:proofErr w:type="gramStart"/>
-      <w:r>
-        <w:t xml:space="preserve">{{ </w:t>
-      </w:r>
-      <w:proofErr w:type="spellStart"/>
-      <w:r>
-        <w:t>StaffName</w:t>
-      </w:r>
-      <w:proofErr w:type="spellEnd"/>
-      <w:proofErr w:type="gramEnd"/>
-      <w:r>
-        <w:t xml:space="preserve"> }}</w:t>
-      </w:r>
-    </w:p>
-    <w:p>
-      <w:r>
-        <w:t xml:space="preserve">Position: </w:t>
-      </w:r>
-      <w:proofErr w:type="gramStart"/>
-      <w:r>
-        <w:t xml:space="preserve">{{ </w:t>
-      </w:r>
-      <w:proofErr w:type="spellStart"/>
-      <w:r>
-        <w:t>StaffPosition</w:t>
-      </w:r>
-      <w:proofErr w:type="spellEnd"/>
-      <w:proofErr w:type="gramEnd"/>
-      <w:r>
-        <w:t xml:space="preserve"> | </w:t>
-      </w:r>
-      <w:proofErr w:type="gramStart"/>
-      <w:r>
-        <w:t>default(</w:t>
-      </w:r>
-      <w:proofErr w:type="gramEnd"/>
-      <w:r>
-        <w:t>"Care Coordinator"</w:t>
-      </w:r>
-      <w:proofErr w:type="gramStart"/>
-      <w:r>
-        <w:t>) }</w:t>
-      </w:r>
-      <w:proofErr w:type="gramEnd"/>
-      <w:r>
-        <w:t>}</w:t>
-      </w:r>
-    </w:p>
-    <w:p>
-      <w:r>
-        <w:t xml:space="preserve">Date: </w:t>
-      </w:r>
-      <w:proofErr w:type="gramStart"/>
-      <w:r>
-        <w:t xml:space="preserve">{{ </w:t>
-      </w:r>
-      <w:proofErr w:type="spellStart"/>
-      <w:r>
-        <w:t>PlanCreatedDate</w:t>
-      </w:r>
-      <w:proofErr w:type="spellEnd"/>
-      <w:proofErr w:type="gramEnd"/>
-      <w:r>
-        <w:t xml:space="preserve"> }}</w:t>
-      </w:r>
-    </w:p>
-    <w:p>
-      <w:r>
-        <w:t>Signature: _______________________</w:t>
-      </w:r>
-    </w:p>
-    <w:p/>
-    <w:p>
-      <w:r>
-        <w:t xml:space="preserve">Client Consultation Completed: {% if </w:t>
-      </w:r>
-      <w:proofErr w:type="spellStart"/>
-      <w:r>
-        <w:t>ClientConsulted</w:t>
-      </w:r>
-      <w:proofErr w:type="spellEnd"/>
-      <w:r>
-        <w:t xml:space="preserve"> == "true" </w:t>
-      </w:r>
-      <w:proofErr w:type="gramStart"/>
-      <w:r>
-        <w:t>%}☑</w:t>
-      </w:r>
-      <w:proofErr w:type="gramEnd"/>
-      <w:r>
-        <w:t xml:space="preserve"> </w:t>
-      </w:r>
-      <w:proofErr w:type="gramStart"/>
-      <w:r>
-        <w:t>Yes  ☐</w:t>
-      </w:r>
-      <w:proofErr w:type="gramEnd"/>
-      <w:r>
-        <w:t xml:space="preserve"> </w:t>
-      </w:r>
-      <w:proofErr w:type="gramStart"/>
-      <w:r>
-        <w:t>No{</w:t>
-      </w:r>
-      <w:proofErr w:type="gramEnd"/>
-      <w:r>
-        <w:t xml:space="preserve">% else </w:t>
-      </w:r>
-      <w:proofErr w:type="gramStart"/>
-      <w:r>
-        <w:t>%}☐</w:t>
-      </w:r>
-      <w:proofErr w:type="gramEnd"/>
-      <w:r>
-        <w:t xml:space="preserve"> </w:t>
-      </w:r>
-      <w:proofErr w:type="gramStart"/>
-      <w:r>
-        <w:t>Yes  ☑</w:t>
-      </w:r>
-      <w:proofErr w:type="gramEnd"/>
-      <w:r>
-        <w:t xml:space="preserve"> </w:t>
-      </w:r>
-      <w:proofErr w:type="gramStart"/>
-      <w:r>
-        <w:t>No{</w:t>
-      </w:r>
-      <w:proofErr w:type="gramEnd"/>
-      <w:r>
-        <w:t>% endif %}</w:t>
-      </w:r>
-    </w:p>
-    <w:p>
-      <w:r>
-        <w:t xml:space="preserve">Client Name: </w:t>
-      </w:r>
-      <w:proofErr w:type="gramStart"/>
-      <w:r>
-        <w:t>{{ FirstName</w:t>
-      </w:r>
-      <w:proofErr w:type="gramEnd"/>
-      <w:r>
-        <w:t xml:space="preserve"> }} </w:t>
-      </w:r>
-      <w:proofErr w:type="gramStart"/>
-      <w:r>
-        <w:t>{{ LastName</w:t>
-      </w:r>
-      <w:proofErr w:type="gramEnd"/>
-      <w:r>
-        <w:t xml:space="preserve"> }}</w:t>
-      </w:r>
-    </w:p>
-    <w:p>
-      <w:r>
-        <w:t xml:space="preserve">Date: </w:t>
-      </w:r>
-      <w:proofErr w:type="gramStart"/>
-      <w:r>
-        <w:t xml:space="preserve">{{ </w:t>
-      </w:r>
-      <w:proofErr w:type="spellStart"/>
-      <w:r>
-        <w:t>ClientConsultDate</w:t>
-      </w:r>
-      <w:proofErr w:type="spellEnd"/>
-      <w:proofErr w:type="gramEnd"/>
-      <w:r>
-        <w:t xml:space="preserve"> }}</w:t>
-      </w:r>
-    </w:p>
-    <w:p>
-      <w:r>
-        <w:t>Client/Representative Signature: _______________________</w:t>
-      </w:r>
-    </w:p>
-    <w:p/>
-    <w:p>
-      <w:r>
-        <w:t>Supervisor Review:</w:t>
-      </w:r>
-    </w:p>
-    <w:p>
-      <w:r>
-        <w:t xml:space="preserve">Reviewed By: </w:t>
-      </w:r>
-      <w:proofErr w:type="gramStart"/>
-      <w:r>
-        <w:t xml:space="preserve">{{ </w:t>
-      </w:r>
-      <w:proofErr w:type="spellStart"/>
-      <w:r>
-        <w:t>SupervisorName</w:t>
-      </w:r>
-      <w:proofErr w:type="spellEnd"/>
-      <w:proofErr w:type="gramEnd"/>
-      <w:r>
-        <w:t xml:space="preserve"> }}</w:t>
-      </w:r>
-    </w:p>
-    <w:p>
-      <w:r>
-        <w:t xml:space="preserve">Date: </w:t>
-      </w:r>
-      <w:proofErr w:type="gramStart"/>
-      <w:r>
-        <w:t xml:space="preserve">{{ </w:t>
-      </w:r>
-      <w:proofErr w:type="spellStart"/>
-      <w:r>
-        <w:t>SupervisorReviewDate</w:t>
-      </w:r>
-      <w:proofErr w:type="spellEnd"/>
-      <w:proofErr w:type="gramEnd"/>
-      <w:r>
-        <w:t xml:space="preserve"> }}</w:t>
-      </w:r>
-    </w:p>
-    <w:p>
-      <w:r>
-        <w:t>Signature: _______________________</w:t>
-      </w:r>
-    </w:p>
-    <w:p/>
-    <w:p>
-      <w:r>
-        <w:t>LAST UPDATED</w:t>
-      </w:r>
-    </w:p>
-    <w:p>
-      <w:r>
-        <w:t xml:space="preserve">Date: </w:t>
-      </w:r>
-      <w:proofErr w:type="gramStart"/>
-      <w:r>
-        <w:t xml:space="preserve">{{ </w:t>
-      </w:r>
-      <w:proofErr w:type="spellStart"/>
-      <w:r>
-        <w:t>UpdateDate</w:t>
-      </w:r>
-      <w:proofErr w:type="spellEnd"/>
-      <w:proofErr w:type="gramEnd"/>
-      <w:r>
-        <w:t xml:space="preserve"> }}</w:t>
-      </w:r>
-    </w:p>
-    <w:p>
-      <w:r>
-        <w:t xml:space="preserve">Updated By: </w:t>
-      </w:r>
-      <w:proofErr w:type="gramStart"/>
-      <w:r>
-        <w:t xml:space="preserve">{{ </w:t>
-      </w:r>
-      <w:proofErr w:type="spellStart"/>
-      <w:r>
-        <w:t>UpdatedBy</w:t>
-      </w:r>
-      <w:proofErr w:type="spellEnd"/>
-      <w:proofErr w:type="gramEnd"/>
-      <w:r>
-        <w:t xml:space="preserve"> }}</w:t>
-      </w:r>
-    </w:p>
-    <w:p>
-      <w:r>
-        <w:t xml:space="preserve">Reason for Update: </w:t>
-      </w:r>
-      <w:proofErr w:type="gramStart"/>
-      <w:r>
-        <w:t xml:space="preserve">{{ </w:t>
-      </w:r>
-      <w:proofErr w:type="spellStart"/>
-      <w:r>
-        <w:t>UpdateReason</w:t>
-      </w:r>
-      <w:proofErr w:type="spellEnd"/>
-      <w:proofErr w:type="gramEnd"/>
-      <w:r>
-        <w:t xml:space="preserve"> | </w:t>
-      </w:r>
-      <w:proofErr w:type="gramStart"/>
-      <w:r>
-        <w:t>default(</w:t>
-      </w:r>
-      <w:proofErr w:type="gramEnd"/>
-      <w:r>
-        <w:t>"Routine review"</w:t>
-      </w:r>
-      <w:proofErr w:type="gramStart"/>
-      <w:r>
-        <w:t>) }</w:t>
-      </w:r>
-      <w:proofErr w:type="gramEnd"/>
-      <w:r>
-        <w:t>}</w:t>
-      </w:r>
-    </w:p>
     <w:sectPr>
-      <w:headerReference w:type="default" r:id="rId10"/>
+      <w:headerReference w:type="default" r:id="rId11"/>
       <w:pgSz w:w="11900" w:h="16840"/>
       <w:pgMar w:top="2400" w:right="1320" w:bottom="280" w:left="1340" w:header="708" w:footer="0" w:gutter="0"/>
       <w:cols w:space="720"/>
@@ -2234,6 +3410,127 @@
     </w:r>
   </w:p>
 </w:hdr>
+</file>
+
+<file path=word/numbering.xml><?xml version="1.0" encoding="utf-8"?>
+<w:numbering xmlns:wpc="http://schemas.microsoft.com/office/word/2010/wordprocessingCanvas" xmlns:cx="http://schemas.microsoft.com/office/drawing/2014/chartex" xmlns:cx1="http://schemas.microsoft.com/office/drawing/2015/9/8/chartex" xmlns:cx2="http://schemas.microsoft.com/office/drawing/2015/10/21/chartex" xmlns:cx3="http://schemas.microsoft.com/office/drawing/2016/5/9/chartex" xmlns:cx4="http://schemas.microsoft.com/office/drawing/2016/5/10/chartex" xmlns:cx5="http://schemas.microsoft.com/office/drawing/2016/5/11/chartex" xmlns:cx6="http://schemas.microsoft.com/office/drawing/2016/5/12/chartex" xmlns:cx7="http://schemas.microsoft.com/office/drawing/2016/5/13/chartex" xmlns:cx8="http://schemas.microsoft.com/office/drawing/2016/5/14/chartex" xmlns:mc="http://schemas.openxmlformats.org/markup-compatibility/2006" xmlns:aink="http://schemas.microsoft.com/office/drawing/2016/ink" xmlns:am3d="http://schemas.microsoft.com/office/drawing/2017/model3d" xmlns:o="urn:schemas-microsoft-com:office:office" xmlns:oel="http://schemas.microsoft.com/office/2019/extlst" xmlns:r="http://schemas.openxmlformats.org/officeDocument/2006/relationships" xmlns:m="http://schemas.openxmlformats.org/officeDocument/2006/math" xmlns:v="urn:schemas-microsoft-com:vml" xmlns:wp14="http://schemas.microsoft.com/office/word/2010/wordprocessingDrawing" xmlns:wp="http://schemas.openxmlformats.org/drawingml/2006/wordprocessingDrawing" xmlns:w10="urn:schemas-microsoft-com:office:word" xmlns:w="http://schemas.openxmlformats.org/wordprocessingml/2006/main" xmlns:w14="http://schemas.microsoft.com/office/word/2010/wordml" xmlns:w15="http://schemas.microsoft.com/office/word/2012/wordml" xmlns:w16cex="http://schemas.microsoft.com/office/word/2018/wordml/cex" xmlns:w16cid="http://schemas.microsoft.com/office/word/2016/wordml/cid" xmlns:w16="http://schemas.microsoft.com/office/word/2018/wordml" xmlns:w16du="http://schemas.microsoft.com/office/word/2023/wordml/word16du" xmlns:w16sdtdh="http://schemas.microsoft.com/office/word/2020/wordml/sdtdatahash" xmlns:w16sdtfl="http://schemas.microsoft.com/office/word/2024/wordml/sdtformatlock" xmlns:w16se="http://schemas.microsoft.com/office/word/2015/wordml/symex" xmlns:wpg="http://schemas.microsoft.com/office/word/2010/wordprocessingGroup" xmlns:wpi="http://schemas.microsoft.com/office/word/2010/wordprocessingInk" xmlns:wne="http://schemas.microsoft.com/office/word/2006/wordml" xmlns:wps="http://schemas.microsoft.com/office/word/2010/wordprocessingShape" mc:Ignorable="w14 w15 w16se w16cid w16 w16cex w16sdtdh w16sdtfl w16du wp14">
+  <w:abstractNum w:abstractNumId="0" w15:restartNumberingAfterBreak="0">
+    <w:nsid w:val="439E48C0"/>
+    <w:multiLevelType w:val="hybridMultilevel"/>
+    <w:tmpl w:val="4B6253D8"/>
+    <w:lvl w:ilvl="0" w:tplc="08090001">
+      <w:start w:val="1"/>
+      <w:numFmt w:val="bullet"/>
+      <w:lvlText w:val=""/>
+      <w:lvlJc w:val="left"/>
+      <w:pPr>
+        <w:ind w:left="720" w:hanging="360"/>
+      </w:pPr>
+      <w:rPr>
+        <w:rFonts w:ascii="Symbol" w:hAnsi="Symbol" w:hint="default"/>
+      </w:rPr>
+    </w:lvl>
+    <w:lvl w:ilvl="1" w:tplc="08090003" w:tentative="1">
+      <w:start w:val="1"/>
+      <w:numFmt w:val="bullet"/>
+      <w:lvlText w:val="o"/>
+      <w:lvlJc w:val="left"/>
+      <w:pPr>
+        <w:ind w:left="1440" w:hanging="360"/>
+      </w:pPr>
+      <w:rPr>
+        <w:rFonts w:ascii="Courier New" w:hAnsi="Courier New" w:cs="Courier New" w:hint="default"/>
+      </w:rPr>
+    </w:lvl>
+    <w:lvl w:ilvl="2" w:tplc="08090005" w:tentative="1">
+      <w:start w:val="1"/>
+      <w:numFmt w:val="bullet"/>
+      <w:lvlText w:val=""/>
+      <w:lvlJc w:val="left"/>
+      <w:pPr>
+        <w:ind w:left="2160" w:hanging="360"/>
+      </w:pPr>
+      <w:rPr>
+        <w:rFonts w:ascii="Wingdings" w:hAnsi="Wingdings" w:hint="default"/>
+      </w:rPr>
+    </w:lvl>
+    <w:lvl w:ilvl="3" w:tplc="08090001" w:tentative="1">
+      <w:start w:val="1"/>
+      <w:numFmt w:val="bullet"/>
+      <w:lvlText w:val=""/>
+      <w:lvlJc w:val="left"/>
+      <w:pPr>
+        <w:ind w:left="2880" w:hanging="360"/>
+      </w:pPr>
+      <w:rPr>
+        <w:rFonts w:ascii="Symbol" w:hAnsi="Symbol" w:hint="default"/>
+      </w:rPr>
+    </w:lvl>
+    <w:lvl w:ilvl="4" w:tplc="08090003" w:tentative="1">
+      <w:start w:val="1"/>
+      <w:numFmt w:val="bullet"/>
+      <w:lvlText w:val="o"/>
+      <w:lvlJc w:val="left"/>
+      <w:pPr>
+        <w:ind w:left="3600" w:hanging="360"/>
+      </w:pPr>
+      <w:rPr>
+        <w:rFonts w:ascii="Courier New" w:hAnsi="Courier New" w:cs="Courier New" w:hint="default"/>
+      </w:rPr>
+    </w:lvl>
+    <w:lvl w:ilvl="5" w:tplc="08090005" w:tentative="1">
+      <w:start w:val="1"/>
+      <w:numFmt w:val="bullet"/>
+      <w:lvlText w:val=""/>
+      <w:lvlJc w:val="left"/>
+      <w:pPr>
+        <w:ind w:left="4320" w:hanging="360"/>
+      </w:pPr>
+      <w:rPr>
+        <w:rFonts w:ascii="Wingdings" w:hAnsi="Wingdings" w:hint="default"/>
+      </w:rPr>
+    </w:lvl>
+    <w:lvl w:ilvl="6" w:tplc="08090001" w:tentative="1">
+      <w:start w:val="1"/>
+      <w:numFmt w:val="bullet"/>
+      <w:lvlText w:val=""/>
+      <w:lvlJc w:val="left"/>
+      <w:pPr>
+        <w:ind w:left="5040" w:hanging="360"/>
+      </w:pPr>
+      <w:rPr>
+        <w:rFonts w:ascii="Symbol" w:hAnsi="Symbol" w:hint="default"/>
+      </w:rPr>
+    </w:lvl>
+    <w:lvl w:ilvl="7" w:tplc="08090003" w:tentative="1">
+      <w:start w:val="1"/>
+      <w:numFmt w:val="bullet"/>
+      <w:lvlText w:val="o"/>
+      <w:lvlJc w:val="left"/>
+      <w:pPr>
+        <w:ind w:left="5760" w:hanging="360"/>
+      </w:pPr>
+      <w:rPr>
+        <w:rFonts w:ascii="Courier New" w:hAnsi="Courier New" w:cs="Courier New" w:hint="default"/>
+      </w:rPr>
+    </w:lvl>
+    <w:lvl w:ilvl="8" w:tplc="08090005" w:tentative="1">
+      <w:start w:val="1"/>
+      <w:numFmt w:val="bullet"/>
+      <w:lvlText w:val=""/>
+      <w:lvlJc w:val="left"/>
+      <w:pPr>
+        <w:ind w:left="6480" w:hanging="360"/>
+      </w:pPr>
+      <w:rPr>
+        <w:rFonts w:ascii="Wingdings" w:hAnsi="Wingdings" w:hint="default"/>
+      </w:rPr>
+    </w:lvl>
+  </w:abstractNum>
+  <w:num w:numId="1" w16cid:durableId="990721055">
+    <w:abstractNumId w:val="0"/>
+  </w:num>
+</w:numbering>
 </file>
 
 <file path=word/styles.xml><?xml version="1.0" encoding="utf-8"?>
@@ -3246,6 +4543,574 @@
     <w:qFormat/>
     <w:rsid w:val="000E49B7"/>
   </w:style>
+  <w:style w:type="table" w:styleId="GridTable1Light">
+    <w:name w:val="Grid Table 1 Light"/>
+    <w:basedOn w:val="TableNormal"/>
+    <w:uiPriority w:val="46"/>
+    <w:rsid w:val="003422BC"/>
+    <w:tblPr>
+      <w:tblStyleRowBandSize w:val="1"/>
+      <w:tblStyleColBandSize w:val="1"/>
+      <w:tblBorders>
+        <w:top w:val="single" w:sz="4" w:space="0" w:color="999999" w:themeColor="text1" w:themeTint="66"/>
+        <w:left w:val="single" w:sz="4" w:space="0" w:color="999999" w:themeColor="text1" w:themeTint="66"/>
+        <w:bottom w:val="single" w:sz="4" w:space="0" w:color="999999" w:themeColor="text1" w:themeTint="66"/>
+        <w:right w:val="single" w:sz="4" w:space="0" w:color="999999" w:themeColor="text1" w:themeTint="66"/>
+        <w:insideH w:val="single" w:sz="4" w:space="0" w:color="999999" w:themeColor="text1" w:themeTint="66"/>
+        <w:insideV w:val="single" w:sz="4" w:space="0" w:color="999999" w:themeColor="text1" w:themeTint="66"/>
+      </w:tblBorders>
+    </w:tblPr>
+    <w:tblStylePr w:type="firstRow">
+      <w:rPr>
+        <w:b/>
+        <w:bCs/>
+      </w:rPr>
+      <w:tblPr/>
+      <w:tcPr>
+        <w:tcBorders>
+          <w:bottom w:val="single" w:sz="12" w:space="0" w:color="666666" w:themeColor="text1" w:themeTint="99"/>
+        </w:tcBorders>
+      </w:tcPr>
+    </w:tblStylePr>
+    <w:tblStylePr w:type="lastRow">
+      <w:rPr>
+        <w:b/>
+        <w:bCs/>
+      </w:rPr>
+      <w:tblPr/>
+      <w:tcPr>
+        <w:tcBorders>
+          <w:top w:val="double" w:sz="2" w:space="0" w:color="666666" w:themeColor="text1" w:themeTint="99"/>
+        </w:tcBorders>
+      </w:tcPr>
+    </w:tblStylePr>
+    <w:tblStylePr w:type="firstCol">
+      <w:rPr>
+        <w:b/>
+        <w:bCs/>
+      </w:rPr>
+    </w:tblStylePr>
+    <w:tblStylePr w:type="lastCol">
+      <w:rPr>
+        <w:b/>
+        <w:bCs/>
+      </w:rPr>
+    </w:tblStylePr>
+  </w:style>
+  <w:style w:type="table" w:styleId="GridTable1Light-Accent3">
+    <w:name w:val="Grid Table 1 Light Accent 3"/>
+    <w:basedOn w:val="TableNormal"/>
+    <w:uiPriority w:val="46"/>
+    <w:rsid w:val="003422BC"/>
+    <w:tblPr>
+      <w:tblStyleRowBandSize w:val="1"/>
+      <w:tblStyleColBandSize w:val="1"/>
+      <w:tblBorders>
+        <w:top w:val="single" w:sz="4" w:space="0" w:color="84E290" w:themeColor="accent3" w:themeTint="66"/>
+        <w:left w:val="single" w:sz="4" w:space="0" w:color="84E290" w:themeColor="accent3" w:themeTint="66"/>
+        <w:bottom w:val="single" w:sz="4" w:space="0" w:color="84E290" w:themeColor="accent3" w:themeTint="66"/>
+        <w:right w:val="single" w:sz="4" w:space="0" w:color="84E290" w:themeColor="accent3" w:themeTint="66"/>
+        <w:insideH w:val="single" w:sz="4" w:space="0" w:color="84E290" w:themeColor="accent3" w:themeTint="66"/>
+        <w:insideV w:val="single" w:sz="4" w:space="0" w:color="84E290" w:themeColor="accent3" w:themeTint="66"/>
+      </w:tblBorders>
+    </w:tblPr>
+    <w:tblStylePr w:type="firstRow">
+      <w:rPr>
+        <w:b/>
+        <w:bCs/>
+      </w:rPr>
+      <w:tblPr/>
+      <w:tcPr>
+        <w:tcBorders>
+          <w:bottom w:val="single" w:sz="12" w:space="0" w:color="47D459" w:themeColor="accent3" w:themeTint="99"/>
+        </w:tcBorders>
+      </w:tcPr>
+    </w:tblStylePr>
+    <w:tblStylePr w:type="lastRow">
+      <w:rPr>
+        <w:b/>
+        <w:bCs/>
+      </w:rPr>
+      <w:tblPr/>
+      <w:tcPr>
+        <w:tcBorders>
+          <w:top w:val="double" w:sz="2" w:space="0" w:color="47D459" w:themeColor="accent3" w:themeTint="99"/>
+        </w:tcBorders>
+      </w:tcPr>
+    </w:tblStylePr>
+    <w:tblStylePr w:type="firstCol">
+      <w:rPr>
+        <w:b/>
+        <w:bCs/>
+      </w:rPr>
+    </w:tblStylePr>
+    <w:tblStylePr w:type="lastCol">
+      <w:rPr>
+        <w:b/>
+        <w:bCs/>
+      </w:rPr>
+    </w:tblStylePr>
+  </w:style>
+  <w:style w:type="table" w:styleId="GridTable1Light-Accent1">
+    <w:name w:val="Grid Table 1 Light Accent 1"/>
+    <w:basedOn w:val="TableNormal"/>
+    <w:uiPriority w:val="46"/>
+    <w:rsid w:val="003422BC"/>
+    <w:tblPr>
+      <w:tblStyleRowBandSize w:val="1"/>
+      <w:tblStyleColBandSize w:val="1"/>
+      <w:tblBorders>
+        <w:top w:val="single" w:sz="4" w:space="0" w:color="83CAEB" w:themeColor="accent1" w:themeTint="66"/>
+        <w:left w:val="single" w:sz="4" w:space="0" w:color="83CAEB" w:themeColor="accent1" w:themeTint="66"/>
+        <w:bottom w:val="single" w:sz="4" w:space="0" w:color="83CAEB" w:themeColor="accent1" w:themeTint="66"/>
+        <w:right w:val="single" w:sz="4" w:space="0" w:color="83CAEB" w:themeColor="accent1" w:themeTint="66"/>
+        <w:insideH w:val="single" w:sz="4" w:space="0" w:color="83CAEB" w:themeColor="accent1" w:themeTint="66"/>
+        <w:insideV w:val="single" w:sz="4" w:space="0" w:color="83CAEB" w:themeColor="accent1" w:themeTint="66"/>
+      </w:tblBorders>
+    </w:tblPr>
+    <w:tblStylePr w:type="firstRow">
+      <w:rPr>
+        <w:b/>
+        <w:bCs/>
+      </w:rPr>
+      <w:tblPr/>
+      <w:tcPr>
+        <w:tcBorders>
+          <w:bottom w:val="single" w:sz="12" w:space="0" w:color="45B0E1" w:themeColor="accent1" w:themeTint="99"/>
+        </w:tcBorders>
+      </w:tcPr>
+    </w:tblStylePr>
+    <w:tblStylePr w:type="lastRow">
+      <w:rPr>
+        <w:b/>
+        <w:bCs/>
+      </w:rPr>
+      <w:tblPr/>
+      <w:tcPr>
+        <w:tcBorders>
+          <w:top w:val="double" w:sz="2" w:space="0" w:color="45B0E1" w:themeColor="accent1" w:themeTint="99"/>
+        </w:tcBorders>
+      </w:tcPr>
+    </w:tblStylePr>
+    <w:tblStylePr w:type="firstCol">
+      <w:rPr>
+        <w:b/>
+        <w:bCs/>
+      </w:rPr>
+    </w:tblStylePr>
+    <w:tblStylePr w:type="lastCol">
+      <w:rPr>
+        <w:b/>
+        <w:bCs/>
+      </w:rPr>
+    </w:tblStylePr>
+  </w:style>
+  <w:style w:type="table" w:styleId="PlainTable5">
+    <w:name w:val="Plain Table 5"/>
+    <w:basedOn w:val="TableNormal"/>
+    <w:uiPriority w:val="45"/>
+    <w:rsid w:val="003422BC"/>
+    <w:tblPr>
+      <w:tblStyleRowBandSize w:val="1"/>
+      <w:tblStyleColBandSize w:val="1"/>
+    </w:tblPr>
+    <w:tblStylePr w:type="firstRow">
+      <w:rPr>
+        <w:rFonts w:asciiTheme="majorHAnsi" w:eastAsiaTheme="majorEastAsia" w:hAnsiTheme="majorHAnsi" w:cstheme="majorBidi"/>
+        <w:i/>
+        <w:iCs/>
+        <w:sz w:val="26"/>
+      </w:rPr>
+      <w:tblPr/>
+      <w:tcPr>
+        <w:tcBorders>
+          <w:bottom w:val="single" w:sz="4" w:space="0" w:color="7F7F7F" w:themeColor="text1" w:themeTint="80"/>
+        </w:tcBorders>
+        <w:shd w:val="clear" w:color="auto" w:fill="FFFFFF" w:themeFill="background1"/>
+      </w:tcPr>
+    </w:tblStylePr>
+    <w:tblStylePr w:type="lastRow">
+      <w:rPr>
+        <w:rFonts w:asciiTheme="majorHAnsi" w:eastAsiaTheme="majorEastAsia" w:hAnsiTheme="majorHAnsi" w:cstheme="majorBidi"/>
+        <w:i/>
+        <w:iCs/>
+        <w:sz w:val="26"/>
+      </w:rPr>
+      <w:tblPr/>
+      <w:tcPr>
+        <w:tcBorders>
+          <w:top w:val="single" w:sz="4" w:space="0" w:color="7F7F7F" w:themeColor="text1" w:themeTint="80"/>
+        </w:tcBorders>
+        <w:shd w:val="clear" w:color="auto" w:fill="FFFFFF" w:themeFill="background1"/>
+      </w:tcPr>
+    </w:tblStylePr>
+    <w:tblStylePr w:type="firstCol">
+      <w:pPr>
+        <w:jc w:val="right"/>
+      </w:pPr>
+      <w:rPr>
+        <w:rFonts w:asciiTheme="majorHAnsi" w:eastAsiaTheme="majorEastAsia" w:hAnsiTheme="majorHAnsi" w:cstheme="majorBidi"/>
+        <w:i/>
+        <w:iCs/>
+        <w:sz w:val="26"/>
+      </w:rPr>
+      <w:tblPr/>
+      <w:tcPr>
+        <w:tcBorders>
+          <w:right w:val="single" w:sz="4" w:space="0" w:color="7F7F7F" w:themeColor="text1" w:themeTint="80"/>
+        </w:tcBorders>
+        <w:shd w:val="clear" w:color="auto" w:fill="FFFFFF" w:themeFill="background1"/>
+      </w:tcPr>
+    </w:tblStylePr>
+    <w:tblStylePr w:type="lastCol">
+      <w:rPr>
+        <w:rFonts w:asciiTheme="majorHAnsi" w:eastAsiaTheme="majorEastAsia" w:hAnsiTheme="majorHAnsi" w:cstheme="majorBidi"/>
+        <w:i/>
+        <w:iCs/>
+        <w:sz w:val="26"/>
+      </w:rPr>
+      <w:tblPr/>
+      <w:tcPr>
+        <w:tcBorders>
+          <w:left w:val="single" w:sz="4" w:space="0" w:color="7F7F7F" w:themeColor="text1" w:themeTint="80"/>
+        </w:tcBorders>
+        <w:shd w:val="clear" w:color="auto" w:fill="FFFFFF" w:themeFill="background1"/>
+      </w:tcPr>
+    </w:tblStylePr>
+    <w:tblStylePr w:type="band1Vert">
+      <w:tblPr/>
+      <w:tcPr>
+        <w:shd w:val="clear" w:color="auto" w:fill="F2F2F2" w:themeFill="background1" w:themeFillShade="F2"/>
+      </w:tcPr>
+    </w:tblStylePr>
+    <w:tblStylePr w:type="band1Horz">
+      <w:tblPr/>
+      <w:tcPr>
+        <w:shd w:val="clear" w:color="auto" w:fill="F2F2F2" w:themeFill="background1" w:themeFillShade="F2"/>
+      </w:tcPr>
+    </w:tblStylePr>
+    <w:tblStylePr w:type="neCell">
+      <w:tblPr/>
+      <w:tcPr>
+        <w:tcBorders>
+          <w:left w:val="nil"/>
+        </w:tcBorders>
+      </w:tcPr>
+    </w:tblStylePr>
+    <w:tblStylePr w:type="nwCell">
+      <w:tblPr/>
+      <w:tcPr>
+        <w:tcBorders>
+          <w:right w:val="nil"/>
+        </w:tcBorders>
+      </w:tcPr>
+    </w:tblStylePr>
+    <w:tblStylePr w:type="seCell">
+      <w:tblPr/>
+      <w:tcPr>
+        <w:tcBorders>
+          <w:left w:val="nil"/>
+        </w:tcBorders>
+      </w:tcPr>
+    </w:tblStylePr>
+    <w:tblStylePr w:type="swCell">
+      <w:tblPr/>
+      <w:tcPr>
+        <w:tcBorders>
+          <w:right w:val="nil"/>
+        </w:tcBorders>
+      </w:tcPr>
+    </w:tblStylePr>
+  </w:style>
+  <w:style w:type="table" w:styleId="PlainTable4">
+    <w:name w:val="Plain Table 4"/>
+    <w:basedOn w:val="TableNormal"/>
+    <w:uiPriority w:val="44"/>
+    <w:rsid w:val="003422BC"/>
+    <w:tblPr>
+      <w:tblStyleRowBandSize w:val="1"/>
+      <w:tblStyleColBandSize w:val="1"/>
+    </w:tblPr>
+    <w:tblStylePr w:type="firstRow">
+      <w:rPr>
+        <w:b/>
+        <w:bCs/>
+      </w:rPr>
+    </w:tblStylePr>
+    <w:tblStylePr w:type="lastRow">
+      <w:rPr>
+        <w:b/>
+        <w:bCs/>
+      </w:rPr>
+    </w:tblStylePr>
+    <w:tblStylePr w:type="firstCol">
+      <w:rPr>
+        <w:b/>
+        <w:bCs/>
+      </w:rPr>
+    </w:tblStylePr>
+    <w:tblStylePr w:type="lastCol">
+      <w:rPr>
+        <w:b/>
+        <w:bCs/>
+      </w:rPr>
+    </w:tblStylePr>
+    <w:tblStylePr w:type="band1Vert">
+      <w:tblPr/>
+      <w:tcPr>
+        <w:shd w:val="clear" w:color="auto" w:fill="F2F2F2" w:themeFill="background1" w:themeFillShade="F2"/>
+      </w:tcPr>
+    </w:tblStylePr>
+    <w:tblStylePr w:type="band1Horz">
+      <w:tblPr/>
+      <w:tcPr>
+        <w:shd w:val="clear" w:color="auto" w:fill="F2F2F2" w:themeFill="background1" w:themeFillShade="F2"/>
+      </w:tcPr>
+    </w:tblStylePr>
+  </w:style>
+  <w:style w:type="table" w:styleId="PlainTable2">
+    <w:name w:val="Plain Table 2"/>
+    <w:basedOn w:val="TableNormal"/>
+    <w:uiPriority w:val="42"/>
+    <w:rsid w:val="003422BC"/>
+    <w:tblPr>
+      <w:tblStyleRowBandSize w:val="1"/>
+      <w:tblStyleColBandSize w:val="1"/>
+      <w:tblBorders>
+        <w:top w:val="single" w:sz="4" w:space="0" w:color="7F7F7F" w:themeColor="text1" w:themeTint="80"/>
+        <w:bottom w:val="single" w:sz="4" w:space="0" w:color="7F7F7F" w:themeColor="text1" w:themeTint="80"/>
+      </w:tblBorders>
+    </w:tblPr>
+    <w:tblStylePr w:type="firstRow">
+      <w:rPr>
+        <w:b/>
+        <w:bCs/>
+      </w:rPr>
+      <w:tblPr/>
+      <w:tcPr>
+        <w:tcBorders>
+          <w:bottom w:val="single" w:sz="4" w:space="0" w:color="7F7F7F" w:themeColor="text1" w:themeTint="80"/>
+        </w:tcBorders>
+      </w:tcPr>
+    </w:tblStylePr>
+    <w:tblStylePr w:type="lastRow">
+      <w:rPr>
+        <w:b/>
+        <w:bCs/>
+      </w:rPr>
+      <w:tblPr/>
+      <w:tcPr>
+        <w:tcBorders>
+          <w:top w:val="single" w:sz="4" w:space="0" w:color="7F7F7F" w:themeColor="text1" w:themeTint="80"/>
+        </w:tcBorders>
+      </w:tcPr>
+    </w:tblStylePr>
+    <w:tblStylePr w:type="firstCol">
+      <w:rPr>
+        <w:b/>
+        <w:bCs/>
+      </w:rPr>
+    </w:tblStylePr>
+    <w:tblStylePr w:type="lastCol">
+      <w:rPr>
+        <w:b/>
+        <w:bCs/>
+      </w:rPr>
+    </w:tblStylePr>
+    <w:tblStylePr w:type="band1Vert">
+      <w:tblPr/>
+      <w:tcPr>
+        <w:tcBorders>
+          <w:left w:val="single" w:sz="4" w:space="0" w:color="7F7F7F" w:themeColor="text1" w:themeTint="80"/>
+          <w:right w:val="single" w:sz="4" w:space="0" w:color="7F7F7F" w:themeColor="text1" w:themeTint="80"/>
+        </w:tcBorders>
+      </w:tcPr>
+    </w:tblStylePr>
+    <w:tblStylePr w:type="band2Vert">
+      <w:tblPr/>
+      <w:tcPr>
+        <w:tcBorders>
+          <w:left w:val="single" w:sz="4" w:space="0" w:color="7F7F7F" w:themeColor="text1" w:themeTint="80"/>
+          <w:right w:val="single" w:sz="4" w:space="0" w:color="7F7F7F" w:themeColor="text1" w:themeTint="80"/>
+        </w:tcBorders>
+      </w:tcPr>
+    </w:tblStylePr>
+    <w:tblStylePr w:type="band1Horz">
+      <w:tblPr/>
+      <w:tcPr>
+        <w:tcBorders>
+          <w:top w:val="single" w:sz="4" w:space="0" w:color="7F7F7F" w:themeColor="text1" w:themeTint="80"/>
+          <w:bottom w:val="single" w:sz="4" w:space="0" w:color="7F7F7F" w:themeColor="text1" w:themeTint="80"/>
+        </w:tcBorders>
+      </w:tcPr>
+    </w:tblStylePr>
+  </w:style>
+  <w:style w:type="table" w:styleId="PlainTable3">
+    <w:name w:val="Plain Table 3"/>
+    <w:basedOn w:val="TableNormal"/>
+    <w:uiPriority w:val="43"/>
+    <w:rsid w:val="003422BC"/>
+    <w:tblPr>
+      <w:tblStyleRowBandSize w:val="1"/>
+      <w:tblStyleColBandSize w:val="1"/>
+    </w:tblPr>
+    <w:tblStylePr w:type="firstRow">
+      <w:rPr>
+        <w:b/>
+        <w:bCs/>
+        <w:caps/>
+      </w:rPr>
+      <w:tblPr/>
+      <w:tcPr>
+        <w:tcBorders>
+          <w:bottom w:val="single" w:sz="4" w:space="0" w:color="7F7F7F" w:themeColor="text1" w:themeTint="80"/>
+        </w:tcBorders>
+      </w:tcPr>
+    </w:tblStylePr>
+    <w:tblStylePr w:type="lastRow">
+      <w:rPr>
+        <w:b/>
+        <w:bCs/>
+        <w:caps/>
+      </w:rPr>
+      <w:tblPr/>
+      <w:tcPr>
+        <w:tcBorders>
+          <w:top w:val="nil"/>
+        </w:tcBorders>
+      </w:tcPr>
+    </w:tblStylePr>
+    <w:tblStylePr w:type="firstCol">
+      <w:rPr>
+        <w:b/>
+        <w:bCs/>
+        <w:caps/>
+      </w:rPr>
+      <w:tblPr/>
+      <w:tcPr>
+        <w:tcBorders>
+          <w:right w:val="single" w:sz="4" w:space="0" w:color="7F7F7F" w:themeColor="text1" w:themeTint="80"/>
+        </w:tcBorders>
+      </w:tcPr>
+    </w:tblStylePr>
+    <w:tblStylePr w:type="lastCol">
+      <w:rPr>
+        <w:b/>
+        <w:bCs/>
+        <w:caps/>
+      </w:rPr>
+      <w:tblPr/>
+      <w:tcPr>
+        <w:tcBorders>
+          <w:left w:val="nil"/>
+        </w:tcBorders>
+      </w:tcPr>
+    </w:tblStylePr>
+    <w:tblStylePr w:type="band1Vert">
+      <w:tblPr/>
+      <w:tcPr>
+        <w:shd w:val="clear" w:color="auto" w:fill="F2F2F2" w:themeFill="background1" w:themeFillShade="F2"/>
+      </w:tcPr>
+    </w:tblStylePr>
+    <w:tblStylePr w:type="band1Horz">
+      <w:tblPr/>
+      <w:tcPr>
+        <w:shd w:val="clear" w:color="auto" w:fill="F2F2F2" w:themeFill="background1" w:themeFillShade="F2"/>
+      </w:tcPr>
+    </w:tblStylePr>
+    <w:tblStylePr w:type="neCell">
+      <w:tblPr/>
+      <w:tcPr>
+        <w:tcBorders>
+          <w:left w:val="nil"/>
+        </w:tcBorders>
+      </w:tcPr>
+    </w:tblStylePr>
+    <w:tblStylePr w:type="nwCell">
+      <w:tblPr/>
+      <w:tcPr>
+        <w:tcBorders>
+          <w:right w:val="nil"/>
+        </w:tcBorders>
+      </w:tcPr>
+    </w:tblStylePr>
+  </w:style>
+  <w:style w:type="table" w:styleId="PlainTable1">
+    <w:name w:val="Plain Table 1"/>
+    <w:basedOn w:val="TableNormal"/>
+    <w:uiPriority w:val="41"/>
+    <w:rsid w:val="003422BC"/>
+    <w:tblPr>
+      <w:tblStyleRowBandSize w:val="1"/>
+      <w:tblStyleColBandSize w:val="1"/>
+      <w:tblBorders>
+        <w:top w:val="single" w:sz="4" w:space="0" w:color="BFBFBF" w:themeColor="background1" w:themeShade="BF"/>
+        <w:left w:val="single" w:sz="4" w:space="0" w:color="BFBFBF" w:themeColor="background1" w:themeShade="BF"/>
+        <w:bottom w:val="single" w:sz="4" w:space="0" w:color="BFBFBF" w:themeColor="background1" w:themeShade="BF"/>
+        <w:right w:val="single" w:sz="4" w:space="0" w:color="BFBFBF" w:themeColor="background1" w:themeShade="BF"/>
+        <w:insideH w:val="single" w:sz="4" w:space="0" w:color="BFBFBF" w:themeColor="background1" w:themeShade="BF"/>
+        <w:insideV w:val="single" w:sz="4" w:space="0" w:color="BFBFBF" w:themeColor="background1" w:themeShade="BF"/>
+      </w:tblBorders>
+    </w:tblPr>
+    <w:tblStylePr w:type="firstRow">
+      <w:rPr>
+        <w:b/>
+        <w:bCs/>
+      </w:rPr>
+    </w:tblStylePr>
+    <w:tblStylePr w:type="lastRow">
+      <w:rPr>
+        <w:b/>
+        <w:bCs/>
+      </w:rPr>
+      <w:tblPr/>
+      <w:tcPr>
+        <w:tcBorders>
+          <w:top w:val="double" w:sz="4" w:space="0" w:color="BFBFBF" w:themeColor="background1" w:themeShade="BF"/>
+        </w:tcBorders>
+      </w:tcPr>
+    </w:tblStylePr>
+    <w:tblStylePr w:type="firstCol">
+      <w:rPr>
+        <w:b/>
+        <w:bCs/>
+      </w:rPr>
+    </w:tblStylePr>
+    <w:tblStylePr w:type="lastCol">
+      <w:rPr>
+        <w:b/>
+        <w:bCs/>
+      </w:rPr>
+    </w:tblStylePr>
+    <w:tblStylePr w:type="band1Vert">
+      <w:tblPr/>
+      <w:tcPr>
+        <w:shd w:val="clear" w:color="auto" w:fill="F2F2F2" w:themeFill="background1" w:themeFillShade="F2"/>
+      </w:tcPr>
+    </w:tblStylePr>
+    <w:tblStylePr w:type="band1Horz">
+      <w:tblPr/>
+      <w:tcPr>
+        <w:shd w:val="clear" w:color="auto" w:fill="F2F2F2" w:themeFill="background1" w:themeFillShade="F2"/>
+      </w:tcPr>
+    </w:tblStylePr>
+  </w:style>
+  <w:style w:type="table" w:styleId="TableGridLight">
+    <w:name w:val="Grid Table Light"/>
+    <w:basedOn w:val="TableNormal"/>
+    <w:uiPriority w:val="40"/>
+    <w:rsid w:val="003422BC"/>
+    <w:tblPr>
+      <w:tblBorders>
+        <w:top w:val="single" w:sz="4" w:space="0" w:color="BFBFBF" w:themeColor="background1" w:themeShade="BF"/>
+        <w:left w:val="single" w:sz="4" w:space="0" w:color="BFBFBF" w:themeColor="background1" w:themeShade="BF"/>
+        <w:bottom w:val="single" w:sz="4" w:space="0" w:color="BFBFBF" w:themeColor="background1" w:themeShade="BF"/>
+        <w:right w:val="single" w:sz="4" w:space="0" w:color="BFBFBF" w:themeColor="background1" w:themeShade="BF"/>
+        <w:insideH w:val="single" w:sz="4" w:space="0" w:color="BFBFBF" w:themeColor="background1" w:themeShade="BF"/>
+        <w:insideV w:val="single" w:sz="4" w:space="0" w:color="BFBFBF" w:themeColor="background1" w:themeShade="BF"/>
+      </w:tblBorders>
+    </w:tblPr>
+  </w:style>
 </w:styles>
 </file>
 
@@ -3545,6 +5410,31 @@
 </file>
 
 <file path=customXml/item1.xml><?xml version="1.0" encoding="utf-8"?>
+<?mso-contentType ?>
+<FormTemplates xmlns="http://schemas.microsoft.com/sharepoint/v3/contenttype/forms">
+  <Display>DocumentLibraryForm</Display>
+  <Edit>DocumentLibraryForm</Edit>
+  <New>DocumentLibraryForm</New>
+</FormTemplates>
+</file>
+
+<file path=customXml/item2.xml><?xml version="1.0" encoding="utf-8"?>
+<b:Sources xmlns:b="http://schemas.openxmlformats.org/officeDocument/2006/bibliography" xmlns="http://schemas.openxmlformats.org/officeDocument/2006/bibliography" SelectedStyle="/APASixthEditionOfficeOnline.xsl" StyleName="APA" Version="6"/>
+</file>
+
+<file path=customXml/item3.xml><?xml version="1.0" encoding="utf-8"?>
+<p:properties xmlns:p="http://schemas.microsoft.com/office/2006/metadata/properties" xmlns:xsi="http://www.w3.org/2001/XMLSchema-instance" xmlns:pc="http://schemas.microsoft.com/office/infopath/2007/PartnerControls">
+  <documentManagement>
+    <lcf76f155ced4ddcb4097134ff3c332f xmlns="37f0b2fe-682f-45bb-9a2e-e8af3d6af6af">
+      <Terms xmlns="http://schemas.microsoft.com/office/infopath/2007/PartnerControls"/>
+    </lcf76f155ced4ddcb4097134ff3c332f>
+    <TaxCatchAll xmlns="b1385039-e416-4f23-b81e-ff662c5938e1" xsi:nil="true"/>
+    <Services xmlns="37f0b2fe-682f-45bb-9a2e-e8af3d6af6af" xsi:nil="true"/>
+  </documentManagement>
+</p:properties>
+</file>
+
+<file path=customXml/item4.xml><?xml version="1.0" encoding="utf-8"?>
 <ct:contentTypeSchema xmlns:ct="http://schemas.microsoft.com/office/2006/metadata/contentType" xmlns:ma="http://schemas.microsoft.com/office/2006/metadata/properties/metaAttributes" ct:_="" ma:_="" ma:contentTypeName="Document" ma:contentTypeID="0x010100406D18A0FBD11F4DA3A5375EF903DCCF" ma:contentTypeVersion="17" ma:contentTypeDescription="Create a new document." ma:contentTypeScope="" ma:versionID="c7fc5279edba8cc0508e3d5c1e2db278">
   <xsd:schema xmlns:xsd="http://www.w3.org/2001/XMLSchema" xmlns:xs="http://www.w3.org/2001/XMLSchema" xmlns:p="http://schemas.microsoft.com/office/2006/metadata/properties" xmlns:ns2="37f0b2fe-682f-45bb-9a2e-e8af3d6af6af" xmlns:ns3="b1385039-e416-4f23-b81e-ff662c5938e1" targetNamespace="http://schemas.microsoft.com/office/2006/metadata/properties" ma:root="true" ma:fieldsID="49ec27eb74796aee0df08b228f06e06b" ns2:_="" ns3:_="">
     <xsd:import namespace="37f0b2fe-682f-45bb-9a2e-e8af3d6af6af"/>
@@ -3789,32 +5679,34 @@
 </ct:contentTypeSchema>
 </file>
 
-<file path=customXml/item2.xml><?xml version="1.0" encoding="utf-8"?>
-<p:properties xmlns:p="http://schemas.microsoft.com/office/2006/metadata/properties" xmlns:xsi="http://www.w3.org/2001/XMLSchema-instance" xmlns:pc="http://schemas.microsoft.com/office/infopath/2007/PartnerControls">
-  <documentManagement>
-    <lcf76f155ced4ddcb4097134ff3c332f xmlns="37f0b2fe-682f-45bb-9a2e-e8af3d6af6af">
-      <Terms xmlns="http://schemas.microsoft.com/office/infopath/2007/PartnerControls"/>
-    </lcf76f155ced4ddcb4097134ff3c332f>
-    <TaxCatchAll xmlns="b1385039-e416-4f23-b81e-ff662c5938e1" xsi:nil="true"/>
-    <Services xmlns="37f0b2fe-682f-45bb-9a2e-e8af3d6af6af" xsi:nil="true"/>
-  </documentManagement>
-</p:properties>
+<file path=customXml/itemProps1.xml><?xml version="1.0" encoding="utf-8"?>
+<ds:datastoreItem xmlns:ds="http://schemas.openxmlformats.org/officeDocument/2006/customXml" ds:itemID="{E279BE3A-2100-44CC-8C7E-5971F7EC38F5}">
+  <ds:schemaRefs>
+    <ds:schemaRef ds:uri="http://schemas.microsoft.com/sharepoint/v3/contenttype/forms"/>
+  </ds:schemaRefs>
+</ds:datastoreItem>
 </file>
 
-<file path=customXml/item3.xml><?xml version="1.0" encoding="utf-8"?>
-<b:Sources xmlns:b="http://schemas.openxmlformats.org/officeDocument/2006/bibliography" xmlns="http://schemas.openxmlformats.org/officeDocument/2006/bibliography" SelectedStyle="/APASixthEditionOfficeOnline.xsl" StyleName="APA" Version="6"/>
+<file path=customXml/itemProps2.xml><?xml version="1.0" encoding="utf-8"?>
+<ds:datastoreItem xmlns:ds="http://schemas.openxmlformats.org/officeDocument/2006/customXml" ds:itemID="{D11ECB66-9C9B-F247-B0B8-9F7BF7E7E079}">
+  <ds:schemaRefs>
+    <ds:schemaRef ds:uri="http://schemas.openxmlformats.org/officeDocument/2006/bibliography"/>
+  </ds:schemaRefs>
+</ds:datastoreItem>
 </file>
 
-<file path=customXml/item4.xml><?xml version="1.0" encoding="utf-8"?>
-<?mso-contentType ?>
-<FormTemplates xmlns="http://schemas.microsoft.com/sharepoint/v3/contenttype/forms">
-  <Display>DocumentLibraryForm</Display>
-  <Edit>DocumentLibraryForm</Edit>
-  <New>DocumentLibraryForm</New>
-</FormTemplates>
+<file path=customXml/itemProps3.xml><?xml version="1.0" encoding="utf-8"?>
+<ds:datastoreItem xmlns:ds="http://schemas.openxmlformats.org/officeDocument/2006/customXml" ds:itemID="{52EDFB7D-019E-43B3-8312-A3D2F53B4A05}">
+  <ds:schemaRefs>
+    <ds:schemaRef ds:uri="http://schemas.microsoft.com/office/2006/metadata/properties"/>
+    <ds:schemaRef ds:uri="http://schemas.microsoft.com/office/infopath/2007/PartnerControls"/>
+    <ds:schemaRef ds:uri="37f0b2fe-682f-45bb-9a2e-e8af3d6af6af"/>
+    <ds:schemaRef ds:uri="b1385039-e416-4f23-b81e-ff662c5938e1"/>
+  </ds:schemaRefs>
+</ds:datastoreItem>
 </file>
 
-<file path=customXml/itemProps1.xml><?xml version="1.0" encoding="utf-8"?>
+<file path=customXml/itemProps4.xml><?xml version="1.0" encoding="utf-8"?>
 <ds:datastoreItem xmlns:ds="http://schemas.openxmlformats.org/officeDocument/2006/customXml" ds:itemID="{1B3F190F-BE95-49BB-AF72-8FD8ABB2CC57}">
   <ds:schemaRefs>
     <ds:schemaRef ds:uri="http://schemas.microsoft.com/office/2006/metadata/contentType"/>
@@ -3831,31 +5723,4 @@
     <ds:schemaRef ds:uri="http://schemas.microsoft.com/internal/obd"/>
   </ds:schemaRefs>
 </ds:datastoreItem>
-</file>
-
-<file path=customXml/itemProps2.xml><?xml version="1.0" encoding="utf-8"?>
-<ds:datastoreItem xmlns:ds="http://schemas.openxmlformats.org/officeDocument/2006/customXml" ds:itemID="{52EDFB7D-019E-43B3-8312-A3D2F53B4A05}">
-  <ds:schemaRefs>
-    <ds:schemaRef ds:uri="http://schemas.microsoft.com/office/2006/metadata/properties"/>
-    <ds:schemaRef ds:uri="http://schemas.microsoft.com/office/infopath/2007/PartnerControls"/>
-    <ds:schemaRef ds:uri="37f0b2fe-682f-45bb-9a2e-e8af3d6af6af"/>
-    <ds:schemaRef ds:uri="b1385039-e416-4f23-b81e-ff662c5938e1"/>
-  </ds:schemaRefs>
-</ds:datastoreItem>
-</file>
-
-<file path=customXml/itemProps3.xml><?xml version="1.0" encoding="utf-8"?>
-<ds:datastoreItem xmlns:ds="http://schemas.openxmlformats.org/officeDocument/2006/customXml" ds:itemID="{D11ECB66-9C9B-F247-B0B8-9F7BF7E7E079}">
-  <ds:schemaRefs>
-    <ds:schemaRef ds:uri="http://schemas.openxmlformats.org/officeDocument/2006/bibliography"/>
-  </ds:schemaRefs>
-</ds:datastoreItem>
-</file>
-
-<file path=customXml/itemProps4.xml><?xml version="1.0" encoding="utf-8"?>
-<ds:datastoreItem xmlns:ds="http://schemas.openxmlformats.org/officeDocument/2006/customXml" ds:itemID="{E279BE3A-2100-44CC-8C7E-5971F7EC38F5}">
-  <ds:schemaRefs>
-    <ds:schemaRef ds:uri="http://schemas.microsoft.com/sharepoint/v3/contenttype/forms"/>
-  </ds:schemaRefs>
-</ds:datastoreItem>
 </file>
</xml_diff>